<commit_message>
reprinting manuscript as pdf
</commit_message>
<xml_diff>
--- a/docs/interaction_methodologies_manuscript1.docx
+++ b/docs/interaction_methodologies_manuscript1.docx
@@ -151,24 +151,24 @@
         <w:t>issue (Pashalidou et al., 2020; Vaudo, 2015). They also collect pollen on their corbicula for transport to the nest for feeding drones and larvae (Leach &amp; Drummond, 2018; Vaudo, 2015). Finally, visitation of the reproductive parts of flowers can have vario</w:t>
       </w:r>
       <w:r>
-        <w:t>us outcomes for both the plant and pollinator, including pollination and pathogen transfer (Lignon et al. 2024). Interaction networks generally represent only one of these outcomes, although each is important to understanding how plant taxa support pollina</w:t>
-      </w:r>
-      <w:r>
-        <w:t>tors.</w:t>
-      </w:r>
-    </w:p>
-    <w:p>
-      <w:pPr>
-        <w:pStyle w:val="BodyText"/>
-      </w:pPr>
-      <w:r>
-        <w:t>The importance of different outcomes in plant-pollinator interactions becomes clear when considering the biodiversity necessary to support pollinators across life stages. Because the resources needed for foraging adult pollinator nutrition can be dif</w:t>
-      </w:r>
-      <w:r>
-        <w:t>ferent from those needed at the larval stage, or by other colony members (Leach &amp; Drummond, 2018; Vaudo, 2015), transported pollen may not completely represent the interactions necessary to sustain adult pollinator diets. This is especially true for bumble</w:t>
-      </w:r>
-      <w:r>
-        <w:t>bees (</w:t>
+        <w:t>us outcomes for both the plant and pollinator, including pollen transfer (Emer &amp; Memmott, 2023) and pathogen transfer (Lignon et al., 2024) . Interaction networks generally represent only one of these outcomes, although each is important to understanding h</w:t>
+      </w:r>
+      <w:r>
+        <w:t>ow plant taxa support pollinators.</w:t>
+      </w:r>
+    </w:p>
+    <w:p>
+      <w:pPr>
+        <w:pStyle w:val="BodyText"/>
+      </w:pPr>
+      <w:r>
+        <w:t>The importance of different outcomes in plant-pollinator interactions becomes clear when considering the biodiversity necessary to support pollinators across life stages. Because the resources needed for foraging adult po</w:t>
+      </w:r>
+      <w:r>
+        <w:t xml:space="preserve">llinator nutrition can be different from those needed at the larval stage, or by other colony members (Leach &amp; Drummond, 2018; Vaudo, 2015), transported pollen may not completely represent the interactions necessary to sustain adult pollinator diets. This </w:t>
+      </w:r>
+      <w:r>
+        <w:t>is especially true for bumblebees (</w:t>
       </w:r>
       <w:r>
         <w:rPr>
@@ -178,127 +178,124 @@
         <w:t>Bombus spp.</w:t>
       </w:r>
       <w:r>
-        <w:t xml:space="preserve">), which are able to evaluate pollen resource quality to make discerning forage choices (Leonhardt &amp; Blüthgen, 2012; Timberlake, de Vere, et al., 2024). Bumblebees make trial-and-error floral visits in order to find adequate forage (Selva </w:t>
-      </w:r>
-      <w:r>
-        <w:t>et al., 2024), which may result in pollen transport without consumption. Conversely, consumption, or simply visitation, may occur without resulting in transport (Popic et al., 2012). Accounting for different interaction outcomes, such as visitation, transp</w:t>
-      </w:r>
-      <w:r>
-        <w:t>ort, and consumption, is a critical next step in representing the network of plant diversity used by pollinators.</w:t>
-      </w:r>
-    </w:p>
-    <w:p>
-      <w:pPr>
-        <w:pStyle w:val="BodyText"/>
-      </w:pPr>
-      <w:r>
-        <w:t>Shifting network studies to incorporate the pollinator perspective and leveraging the contributions of different methodologies can produce a m</w:t>
-      </w:r>
-      <w:r>
-        <w:t>ore complete image of interaction networks. Research based on microscopy and molecular analyses of pollen load samples sourced from insect specimens can identify greater plant species diversity within interaction networks compared to studies based solely o</w:t>
-      </w:r>
-      <w:r>
-        <w:t>n field observations of floral visitation (Baksay et al., 2022; Bosch et al., 2009). Additionally, studies adopting a pollinator-centered view have revealed greater detail in forage preference trends, such as how pollinators use forage quality or quantity-</w:t>
-      </w:r>
-      <w:r>
-        <w:t>based strategies (Selva et al., 2024; Timberlake, de Vere, et al., 2024), seasonal changes (Leponiemi et al., 2023), life cycle timing, and metabolic specialization (Vaudo, 2015).</w:t>
-      </w:r>
-    </w:p>
-    <w:p>
-      <w:pPr>
-        <w:pStyle w:val="BodyText"/>
-      </w:pPr>
-      <w:r>
-        <w:t>Genetic tools can detect plant-pollinator interactions that may be unobserve</w:t>
-      </w:r>
-      <w:r>
-        <w:t xml:space="preserve">d in pollen microscopy and traditional field surveys (Arstingstall et al., 2021; K. L. Bell et al., 2016; Lowe et </w:t>
-      </w:r>
+        <w:t>), which are able to evaluate pollen resource quality to make discerning forage choices (Leonhardt &amp; Blüthgen, 2012; Timberlake, de Vere, et al., 2024). Bumblebees make trial-and-error floral visits in order to</w:t>
+      </w:r>
+      <w:r>
+        <w:t xml:space="preserve"> find adequate forage (Selva et al., 2024), which may result in pollen transport without consumption. Conversely, consumption, or simply visitation, may occur without resulting in transport (Popic et al., 2012). Accounting for different interaction outcome</w:t>
+      </w:r>
+      <w:r>
+        <w:t>s, such as visitation, transport, and consumption, is a critical next step in representing the network of plant diversity used by pollinators.</w:t>
+      </w:r>
+    </w:p>
+    <w:p>
+      <w:pPr>
+        <w:pStyle w:val="BodyText"/>
+      </w:pPr>
+      <w:r>
+        <w:t xml:space="preserve">Shifting network studies to incorporate the pollinator perspective and leveraging the contributions of different </w:t>
+      </w:r>
+      <w:r>
+        <w:t>methodologies can produce a more complete image of interaction networks. Research based on microscopy and molecular analyses of pollen load samples sourced from insect specimens can identify greater plant species diversity within interaction networks compa</w:t>
+      </w:r>
+      <w:r>
+        <w:t>red to studies based solely on field observations of floral visitation (Baksay et al., 2022; Bosch et al., 2009). Additionally, studies adopting a pollinator-centered view have revealed greater detail in forage preference trends, such as how pollinators us</w:t>
+      </w:r>
+      <w:r>
+        <w:t>e forage quality or quantity-based strategies (Selva et al., 2024; Timberlake, de Vere, et al., 2024), seasonal changes (Leponiemi et al., 2023), life cycle timing, and metabolic specialization (Vaudo, 2015).</w:t>
+      </w:r>
+    </w:p>
+    <w:p>
+      <w:pPr>
+        <w:pStyle w:val="BodyText"/>
+      </w:pPr>
       <w:r>
         <w:lastRenderedPageBreak/>
-        <w:t>al., 2022; Pornon et al., 2017), and target specific interaction types. Amplicon sequence metabarcoding of pollen samples complements the visi</w:t>
-      </w:r>
-      <w:r>
-        <w:t>tation interactions observed by field studies (Arstingstall et al., 2021; K. L. Bell et al., 2017), increasing species detection by 9 - 144% (Baksay et al., 2022; Milla et al., 2022; Smart et al., 2017) and network sampling completeness up to 30%, while re</w:t>
-      </w:r>
-      <w:r>
-        <w:t>ducing exaggeration of specialization (Arstingstall et al., 2021) and revealing interactions beyond the traditionally surveyed floral community (de Vere et al., 2017; Milla et al., 2022). Advances in the reliability and accessibility of amplicon sequencing</w:t>
-      </w:r>
-      <w:r>
-        <w:t xml:space="preserve"> have made these approaches more feasible for studying plant-pollinator interactions. Field surveys of visitation can now be effectively complemented by genetic tools (Milla et al., 2022) targeting specific interaction types, enhancing our understanding of</w:t>
-      </w:r>
-      <w:r>
-        <w:t xml:space="preserve"> interaction diversity.</w:t>
-      </w:r>
-    </w:p>
-    <w:p>
-      <w:pPr>
-        <w:pStyle w:val="BodyText"/>
-      </w:pPr>
-      <w:r>
-        <w:t>Most studies applying metabarcoding to pollinator-sourced samples for constructing interaction networks analyze the external pollen loads of bees or pollen stored in nest reserves of honey and beebread (Baksay et al., 2022; Devriese</w:t>
-      </w:r>
-      <w:r>
-        <w:t xml:space="preserve"> et al., 2024; Leontidou et al., 2021; Leponiemi et al., 2023; Selva et al., 2024), despite limitations of these sampling targets. Pollen in these samples can come from the environment, even including accumulation of windborne material (Negri et al., 2015)</w:t>
-      </w:r>
-      <w:r>
-        <w:t>. To account for this, past studies have ignored detections of wind pollinated taxa (Pornon et al., 2017; Tanaka et al., 2020), although this may introduce bias to results, given that many plant taxa have partial identities as wind or insect pollinated tax</w:t>
-      </w:r>
-      <w:r>
-        <w:t xml:space="preserve">a (Saunders, 2018). A more fundamental issue with externally carried pollen and nest reserves is present in their restricted ability to represent interaction types. Studies of external pollen carried by eusocial bees, for example, have generally sequenced </w:t>
-      </w:r>
-      <w:r>
-        <w:t>the DNA of pollen from the corbicula (e.g. Shi et al. (2025)). Corbicular pollen provides an easily obtained sample, containing a mixture of pollen collected for transport to the nest for brood feeding (Leach &amp; Drummond, 2018; Vaudo, 2015), which only dire</w:t>
-      </w:r>
-      <w:r>
-        <w:t>ctly observes interactions where pollen is transported (Arstingstall et al., 2021). Given the role of this pollen in bees’ life cycles, it is easy to overstep the interpretative capacity of these sample types when characterizing forage networks to describe</w:t>
-      </w:r>
-      <w:r>
-        <w:t xml:space="preserve"> diet, or successful pollination interactions.</w:t>
-      </w:r>
-    </w:p>
-    <w:p>
-      <w:pPr>
-        <w:pStyle w:val="BodyText"/>
-      </w:pPr>
-      <w:r>
-        <w:t xml:space="preserve">Pollinator intestinal tracts (hereafter: guts) represent an additional source for observing interactions, specifically those related to consumption of pollen and other plant material (Haag et al., 2023; Li et </w:t>
-      </w:r>
-      <w:r>
-        <w:t>al., 2025; Mayr et al., 2021). Plant DNA detected in gut contents can reveal interactions with consumption as the exclusive outcome, which, aside from flower visits, can include nectar robbing (Popic et al., 2012) and plant damage (Pashalidou et al., 2020)</w:t>
-      </w:r>
-      <w:r>
-        <w:t>. The gut content approach can also account for environmental contamination in external pollen and nest stores by highlighting oversights resulting from the exclusion of interactions with the anemophilous and partially-anemophilous plant taxa in external p</w:t>
-      </w:r>
-      <w:r>
-        <w:t>ollen studies. There is an accumulating body of evidence supporting the idea that pollinators must regularly search across functional groups of the plant community to meet their nutritional needs (de Vere et al., 2017; Ibiyemi et al., 2025; Milla et al., 2</w:t>
-      </w:r>
-      <w:r>
-        <w:t>022; Pojar, 1973; Selva et al., 2024; Tanaka et al., 2020; Terrell &amp; Batra, 1984; Timberlake, de Vere, et al., 2024; Wood et al., 2022), although little attention has been given to these observations as a potentially important part of plant-pollinator netw</w:t>
-      </w:r>
-      <w:r>
-        <w:t xml:space="preserve">orks (Saunders, 2018). This understudied component of pollinator forage together with the surprising lack of genetic analyses of pollinator gut contents, represents a </w:t>
+        <w:t>Genetic tools can detect plant-pollinator inter</w:t>
+      </w:r>
+      <w:r>
+        <w:t>actions that may be unobserved in pollen microscopy and traditional field surveys (Arstingstall et al., 2021; K. L. Bell et al., 2016; Lowe et al., 2022; Pornon et al., 2017), and target specific interaction types. Amplicon sequence metabarcoding of pollen</w:t>
+      </w:r>
+      <w:r>
+        <w:t xml:space="preserve"> samples complements the visitation interactions observed by field studies (Arstingstall et al., 2021; K. L. Bell et al., 2017), increasing species detection by 9 - 144% (Baksay et al., 2022; Milla et al., 2022; Smart et al., 2017) and network sampling com</w:t>
+      </w:r>
+      <w:r>
+        <w:t>pleteness up to 30%, while reducing exaggeration of specialization (Arstingstall et al., 2021) and revealing interactions beyond the traditionally surveyed floral community (de Vere et al., 2017; Milla et al., 2022). Advances in the reliability and accessi</w:t>
+      </w:r>
+      <w:r>
+        <w:t>bility of amplicon sequencing have made these approaches more feasible for studying plant-pollinator interactions. Field surveys of visitation can now be effectively complemented by genetic tools (Milla et al., 2022) targeting specific interaction types, e</w:t>
+      </w:r>
+      <w:r>
+        <w:t>nhancing our understanding of interaction diversity.</w:t>
+      </w:r>
+    </w:p>
+    <w:p>
+      <w:pPr>
+        <w:pStyle w:val="BodyText"/>
+      </w:pPr>
+      <w:r>
+        <w:t>Most studies applying metabarcoding to pollinator-sourced samples for constructing interaction networks analyze the external pollen loads of bees or pollen stored in nest reserves of honey and beebread (</w:t>
+      </w:r>
+      <w:r>
+        <w:t xml:space="preserve">Baksay et al., 2022; Devriese et al., 2024; Leontidou et al., 2021; Leponiemi et al., 2023; Selva et al., 2024), despite limitations of these sampling targets. Pollen in these samples can come from the environment, even including accumulation of windborne </w:t>
+      </w:r>
+      <w:r>
+        <w:t xml:space="preserve">material (Negri et al., 2015). To account for this, past studies have ignored detections of wind pollinated taxa (Pornon et al., 2017; Tanaka et al., 2020), although this may introduce bias to results, given that many plant taxa have partial identities as </w:t>
+      </w:r>
+      <w:r>
+        <w:t>wind or insect pollinated taxa (Saunders, 2018). A more fundamental issue with externally carried pollen and nest reserves is present in their restricted ability to represent interaction types. Studies of external pollen carried by eusocial bees, for examp</w:t>
+      </w:r>
+      <w:r>
+        <w:t xml:space="preserve">le, have generally sequenced the DNA of pollen from the corbicula (e.g. Shi et al. (2025)). Corbicular pollen provides an easily obtained sample, containing a mixture of pollen collected for transport to the nest for brood feeding (Leach &amp; Drummond, 2018; </w:t>
+      </w:r>
+      <w:r>
+        <w:t>Vaudo, 2015), which only directly observes interactions where pollen is transported (Arstingstall et al., 2021). Given the role of this pollen in bees’ life cycles, it is easy to overstep the interpretative capacity of these sample types when characterizin</w:t>
+      </w:r>
+      <w:r>
+        <w:t>g forage networks to describe diet, or successful pollination interactions.</w:t>
+      </w:r>
+    </w:p>
+    <w:p>
+      <w:pPr>
+        <w:pStyle w:val="BodyText"/>
+      </w:pPr>
+      <w:r>
+        <w:t>Pollinator intestinal tracts (hereafter: guts) represent an additional source for observing interactions, specifically those related to consumption of pollen and other plant materi</w:t>
+      </w:r>
+      <w:r>
+        <w:t>al (Haag et al., 2023; Li et al., 2025; Mayr et al., 2021). Plant DNA detected in gut contents can reveal interactions with consumption as the exclusive outcome, which, aside from flower visits, can include nectar robbing (Popic et al., 2012) and plant dam</w:t>
+      </w:r>
+      <w:r>
+        <w:t>age (Pashalidou et al., 2020). The gut content approach can also account for environmental contamination in external pollen and nest stores by highlighting oversights resulting from the exclusion of interactions with the anemophilous and partially-anemophi</w:t>
+      </w:r>
+      <w:r>
+        <w:t xml:space="preserve">lous plant taxa in external pollen studies. There is an accumulating body of evidence supporting the idea that pollinators must regularly search across functional groups of the plant community to meet their nutritional needs (de Vere et al., 2017; Ibiyemi </w:t>
+      </w:r>
+      <w:r>
+        <w:t xml:space="preserve">et al., 2025; Milla et al., 2022; Pojar, 1973; Selva et al., 2024; Tanaka et al., 2020; Terrell &amp; Batra, 1984; Timberlake, de Vere, et al., 2024; Wood et al., 2022), although little attention has been given to these observations as a potentially important </w:t>
+      </w:r>
+      <w:r>
+        <w:t xml:space="preserve">part of plant-pollinator networks (Saunders, 2018). This understudied component of pollinator forage </w:t>
       </w:r>
       <w:r>
         <w:lastRenderedPageBreak/>
-        <w:t xml:space="preserve">clear knowledge gap and an opportunity to uncover finer detail in pollinator interaction </w:t>
-      </w:r>
-      <w:r>
-        <w:t>networks.</w:t>
-      </w:r>
-    </w:p>
-    <w:p>
-      <w:pPr>
-        <w:pStyle w:val="BodyText"/>
-      </w:pPr>
-      <w:r>
-        <w:t>Our objective is to determine whether a combined methodological approach can provide further insights into pollinator forage ecology and plant-pollinator interaction networks by expanding interaction detections and providing context to network li</w:t>
-      </w:r>
-      <w:r>
-        <w:t>nks. We assess how metabarcoding of pollinator gut contents can complement or challenge the characterization of plant-pollinator interaction networks described by more common methodologies, including field surveys of plant-pollinator interactions and exter</w:t>
-      </w:r>
-      <w:r>
-        <w:t xml:space="preserve">nal pollen load metabarcoding. To this end, we compare interaction networks constructed from each of these methodologies for a single model pollinator, </w:t>
+        <w:t>together with the surprising lack of genetic analyses of pollinator gut contents, represents a clear knowledge gap and an opportunity to uncover finer deta</w:t>
+      </w:r>
+      <w:r>
+        <w:t>il in pollinator interaction networks.</w:t>
+      </w:r>
+    </w:p>
+    <w:p>
+      <w:pPr>
+        <w:pStyle w:val="BodyText"/>
+      </w:pPr>
+      <w:r>
+        <w:t>Our objective is to determine whether a combined methodological approach can provide further insights into pollinator forage ecology and plant-pollinator interaction networks by expanding interaction detections and pr</w:t>
+      </w:r>
+      <w:r>
+        <w:t>oviding context to network links. We assess how metabarcoding of pollinator gut contents can complement or challenge the characterization of plant-pollinator interaction networks described by more common methodologies, including field surveys of plant-poll</w:t>
+      </w:r>
+      <w:r>
+        <w:t xml:space="preserve">inator interactions and external pollen load metabarcoding. To this end, we compare interaction networks constructed from each of these methodologies for a single model pollinator, </w:t>
       </w:r>
       <w:r>
         <w:rPr>
@@ -308,19 +305,19 @@
         <w:t>Bombus pascuorum</w:t>
       </w:r>
       <w:r>
-        <w:t>, an easily identified bumblebee common to most of Europe (Lecocq et al., 2015). Our foc</w:t>
-      </w:r>
-      <w:r>
-        <w:t>us on a single pollinator species holds pollinator identity constant and attributes differences in network structure to methodology, rather than to variation among pollinator species. We hypothesize that the consumption interactions detected in gut metabar</w:t>
-      </w:r>
-      <w:r>
-        <w:t>coding will include a network of plant taxa distinct from those detected by other methodologies. Although we expect overlap between networks constructed by different methodologies, we expect to observe previously overlooked interaction network structure, i</w:t>
-      </w:r>
-      <w:r>
-        <w:t>ncluding new links and significance of network links. Ideally, the resulting combination of observations will generate a network that will elevate our capacity to detect meaningful plant-pollinator interactions, and learn more about interaction types and i</w:t>
-      </w:r>
-      <w:r>
-        <w:t>mplications for pollinator health.</w:t>
+        <w:t>, an easily identified bumblebee common to most of Europe (</w:t>
+      </w:r>
+      <w:r>
+        <w:t>Lecocq et al., 2015). Our focus on a single pollinator species holds pollinator identity constant and attributes differences in network structure to methodology, rather than to variation among pollinator species. We hypothesize that the consumption interac</w:t>
+      </w:r>
+      <w:r>
+        <w:t>tions detected in gut metabarcoding will include a network of plant taxa distinct from those detected by other methodologies. Although we expect overlap between networks constructed by different methodologies, we expect to observe previously overlooked int</w:t>
+      </w:r>
+      <w:r>
+        <w:t xml:space="preserve">eraction network structure, including new links and significance of network links. Ideally, the resulting combination of observations will generate a network that will elevate our capacity to detect meaningful plant-pollinator interactions, and learn more </w:t>
+      </w:r>
+      <w:r>
+        <w:t>about interaction types and implications for pollinator health.</w:t>
       </w:r>
     </w:p>
     <w:p>
@@ -340,16 +337,16 @@
         <w:pStyle w:val="BodyText"/>
       </w:pPr>
       <w:r>
-        <w:t>Our sample collection was conducted in Gorbeia Natural Park, a protected area in Spain. Within Gorbeia, we selected 16 sampling sites located within the mixed zones of meadows and shrublands found at higher ele</w:t>
-      </w:r>
-      <w:r>
-        <w:t>vations within the park. We conducted fieldwork from early April to the end of July, 2023 covering the main flowering period and peak annual pollinator activity in Gorbeia. On each sampling day during this timeframe, we visited field sites in pairs. Sampli</w:t>
-      </w:r>
-      <w:r>
-        <w:t xml:space="preserve">ng days were organized into six periods, in which we sampled each site pair once per period. We conducted three types of surveys during daily peaks of pollinator activity, including floral diversity surveys (“flower counts”), interaction transect surveys, </w:t>
-      </w:r>
-      <w:r>
-        <w:t xml:space="preserve">and </w:t>
+        <w:t>Our sample collection was conducted in Gorbeia Natural Park, a protected area in Spain. Within Gorbeia, we selected 16 sampling sites located within the mixed zones of meadows and s</w:t>
+      </w:r>
+      <w:r>
+        <w:t>hrublands found at higher elevations within the park. We conducted fieldwork from early April to the end of July, 2023 covering the main flowering period and peak annual pollinator activity in Gorbeia. On each sampling day during this timeframe, we visited</w:t>
+      </w:r>
+      <w:r>
+        <w:t xml:space="preserve"> field sites in pairs. Sampling days were organized into six periods, in which we sampled each site pair once per period. We conducted three types of surveys during daily peaks of pollinator activity, including floral diversity surveys (“flower counts”), i</w:t>
+      </w:r>
+      <w:r>
+        <w:t xml:space="preserve">nteraction transect surveys, and </w:t>
       </w:r>
       <w:r>
         <w:rPr>
@@ -382,13 +379,13 @@
         <w:pStyle w:val="BodyText"/>
       </w:pPr>
       <w:r>
-        <w:t>We used the one 250 m transect at each site for both interaction transect and flower count surveys, recording observa</w:t>
-      </w:r>
-      <w:r>
-        <w:t>tions within ~2 m of the transect line. Interaction surveys were conducted three times per day, each lasting 1 h. All insects observed contacting the reproductive parts of herbaceous flowers within the transect were recorded; for this study, we retained on</w:t>
-      </w:r>
-      <w:r>
-        <w:t xml:space="preserve">ly </w:t>
+        <w:t>We used the one 250 m transect at each site for both interaction transect and flower cou</w:t>
+      </w:r>
+      <w:r>
+        <w:t>nt surveys, recording observations within ~2 m of the transect line. Interaction surveys were conducted three times per day, each lasting 1 h. All insects observed contacting the reproductive parts of herbaceous flowers within the transect were recorded; f</w:t>
+      </w:r>
+      <w:r>
+        <w:t xml:space="preserve">or this study, we retained only </w:t>
       </w:r>
       <w:r>
         <w:rPr>
@@ -398,21 +395,22 @@
         <w:t>Bombus pascuorum</w:t>
       </w:r>
       <w:r>
-        <w:t xml:space="preserve"> interaction data. Surveys were spaced by ~2 hours (~11:00, ~13:00, ~15:00), and transects were walked at a constant pace to cover the full length within an hour. For each site and sampling period, one flower count was conducted by recor</w:t>
-      </w:r>
-      <w:r>
-        <w:t>ding all of the flowering herbaceous species within the transects.</w:t>
-      </w:r>
-    </w:p>
-    <w:p>
-      <w:pPr>
-        <w:pStyle w:val="BodyText"/>
-      </w:pPr>
-      <w:r>
-        <w:rPr>
-          <w:i/>
-          <w:iCs/>
-        </w:rPr>
+        <w:t xml:space="preserve"> interaction data. Surveys were spaced by ~2 hours (~11:00, ~13:00, ~15:00), and transects were walked at a constant pace to cover the full length within an hour. For each site and sampling period, one flower</w:t>
+      </w:r>
+      <w:r>
+        <w:t xml:space="preserve"> count was conducted by recording all of the flowering herbaceous species within the transects.</w:t>
+      </w:r>
+    </w:p>
+    <w:p>
+      <w:pPr>
+        <w:pStyle w:val="BodyText"/>
+      </w:pPr>
+      <w:r>
+        <w:rPr>
+          <w:i/>
+          <w:iCs/>
+        </w:rPr>
+        <w:lastRenderedPageBreak/>
         <w:t>Bombus pascuorum specimens</w:t>
       </w:r>
     </w:p>
@@ -421,7 +419,6 @@
         <w:pStyle w:val="BodyText"/>
       </w:pPr>
       <w:r>
-        <w:lastRenderedPageBreak/>
         <w:t xml:space="preserve">For every period visit at each site, we collected up to five </w:t>
       </w:r>
       <w:r>
@@ -432,10 +429,10 @@
         <w:t>B. pascuorum</w:t>
       </w:r>
       <w:r>
-        <w:t xml:space="preserve"> specimens for molecular analyses (N = 126). We brought specimens back from the field and</w:t>
-      </w:r>
-      <w:r>
-        <w:t xml:space="preserve"> froze them at -20°C until processed. In the lab, we extracted the entire gut and honey stomach of </w:t>
+        <w:t xml:space="preserve"> specimens for molecular analyses (N = 126). We brought spec</w:t>
+      </w:r>
+      <w:r>
+        <w:t xml:space="preserve">imens back from the field and froze them at -20°C until processed. In the lab, we extracted the entire gut and honey stomach of </w:t>
       </w:r>
       <w:r>
         <w:rPr>
@@ -445,10 +442,10 @@
         <w:t>B. pascuorum</w:t>
       </w:r>
       <w:r>
-        <w:t xml:space="preserve"> individuals. Additionally, if present, we collected pollen pellets from the corbicula of specimens into sterile 1.5 mL centrifuge tubes. Pollen </w:t>
-      </w:r>
-      <w:r>
-        <w:t>samples were stored individually by specimen sample at -20°C.</w:t>
+        <w:t xml:space="preserve"> individuals. Additionally, if present, we collected pollen pellets from the corbicula of specimens into sterile 1.5</w:t>
+      </w:r>
+      <w:r>
+        <w:t xml:space="preserve"> mL centrifuge tubes. Pollen samples were stored individually by specimen sample at -20°C.</w:t>
       </w:r>
     </w:p>
     <w:p>
@@ -478,13 +475,13 @@
         <w:t>B. pascuorum</w:t>
       </w:r>
       <w:r>
-        <w:t xml:space="preserve"> guts using the NucleoSpin® 96 Soil kit (Macherey-Nagel, Düren, Germany) and amplified in duplicate using the DFD forward an</w:t>
-      </w:r>
-      <w:r>
-        <w:t>d ASDFAS reverse primers. To avoid site and period bias, all samples were randomized before the DNA extraction. We followed the kit manufacturer protocol, only adjusting centrifuge times to account for the lower maximum velocity of the large centrifuge use</w:t>
-      </w:r>
-      <w:r>
-        <w:t>d to process large sample numbers simultaneously (See Supporting Information). To confirm successful DNA extraction, Nanodrop tests were performed on random samples.</w:t>
+        <w:t xml:space="preserve"> guts using the NucleoSpin® 96 Soil kit (Macherey-Nagel, Düren, Germany) and amplified in dupli</w:t>
+      </w:r>
+      <w:r>
+        <w:t>cate using the DFD forward and ASDFAS reverse primers. To avoid site and period bias, all samples were randomized before the DNA extraction. We followed the kit manufacturer protocol, only adjusting centrifuge times to account for the lower maximum velocit</w:t>
+      </w:r>
+      <w:r>
+        <w:t>y of the large centrifuge used to process large sample numbers simultaneously (See Supporting Information). To confirm successful DNA extraction, Nanodrop tests were performed on random samples.</w:t>
       </w:r>
     </w:p>
     <w:p>
@@ -504,13 +501,13 @@
         <w:pStyle w:val="BodyText"/>
       </w:pPr>
       <w:r>
-        <w:t>DNA was extracted from pollen pellets (N = 2</w:t>
-      </w:r>
-      <w:r>
-        <w:t>5) using the Machery-Nagel NucleoSpin® 8 Food kit, including additional initial steps recommended by the kit’s supplementary protocol for pollen DNA extraction (See Supporting Information). Qubit (Thermo Fisher Scientific) fluorometry tests using random sa</w:t>
-      </w:r>
-      <w:r>
-        <w:t>mples confirmed successful DNA extractions.</w:t>
+        <w:t>DNA was extract</w:t>
+      </w:r>
+      <w:r>
+        <w:t>ed from pollen pellets (N = 25) using the Machery-Nagel NucleoSpin® 8 Food kit, including additional initial steps recommended by the kit’s supplementary protocol for pollen DNA extraction (See Supporting Information). Qubit (Thermo Fisher Scientific) fluo</w:t>
+      </w:r>
+      <w:r>
+        <w:t>rometry tests using random samples confirmed successful DNA extractions.</w:t>
       </w:r>
     </w:p>
     <w:p>
@@ -533,13 +530,13 @@
         <w:pStyle w:val="BodyText"/>
       </w:pPr>
       <w:r>
-        <w:t>Our metabarcoding sequence libraries were built by amplifying and sequencing the internal transcribed spacer (ITS2) region of the ribosomal DNA in our extract samples. For all samples, we use</w:t>
-      </w:r>
-      <w:r>
-        <w:t xml:space="preserve">d existing primers for amplification of the ITS2 region (See Supporting Information). Libraries were sequenced on an Illumina platform to generate paired-end raw reads. We used demultiplexed raw sequence data, with primer and adapter sequences removed, in </w:t>
-      </w:r>
-      <w:r>
-        <w:t>further bioinformatic analyses.</w:t>
+        <w:t>Our metabarcoding sequence libraries were built by amplifying and sequencing the internal transcribed spacer (ITS2) region of the ribosomal DNA in our extract sam</w:t>
+      </w:r>
+      <w:r>
+        <w:t>ples. For all samples, we used existing primers for amplification of the ITS2 region (See Supporting Information). Libraries were sequenced on an Illumina platform to generate paired-end raw reads. We used demultiplexed raw sequence data, with primer and a</w:t>
+      </w:r>
+      <w:r>
+        <w:t>dapter sequences removed, in further bioinformatic analyses.</w:t>
       </w:r>
     </w:p>
     <w:p>
@@ -559,16 +556,16 @@
         <w:pStyle w:val="BodyText"/>
       </w:pPr>
       <w:r>
-        <w:t xml:space="preserve">Raw Illumina sequences were processed using the DADA2 bioinformatics pipeline (Callahan et al., 2016). Taxonomy was added to the ASVs using an existing reference </w:t>
-      </w:r>
-      <w:r>
-        <w:t>sequence database (K. Bell, 2021), which provided reference sequences at the species level for all but 21 of the species present in the study area, all of which were identifiable to the genus level in the database. We removed likely contaminants and miside</w:t>
-      </w:r>
-      <w:r>
-        <w:t>ntified ASVs from our bioinformatics results using a three-step screening process. First, ASVs were analyzed for contaminants using the R package, decontam (Davis et al., 2018). Second, we conducted a BLAST search using ITS2 Database (Ankenbrand et al., 20</w:t>
-      </w:r>
-      <w:r>
-        <w:t>15) to verify taxa that were identified by only one ASV within our results. Finally, the remaining list of taxa was screened by a local botanist.</w:t>
+        <w:t>Raw Illumina sequences were processed using the DADA2 bioinformatics pipeline (Callahan et al., 2016). Taxonomy was added to the ASVs</w:t>
+      </w:r>
+      <w:r>
+        <w:t xml:space="preserve"> using an existing reference sequence database (K. Bell, 2021), which provided reference sequences at the species level for all but 21 of the species present in the study area, all of which were identifiable to the genus level in the database. We removed l</w:t>
+      </w:r>
+      <w:r>
+        <w:t>ikely contaminants and misidentified ASVs from our bioinformatics results using a three-step screening process. First, ASVs were analyzed for contaminants using the R package, decontam (Davis et al., 2018). Second, we conducted a BLAST search using ITS2 Da</w:t>
+      </w:r>
+      <w:r>
+        <w:t>tabase (Ankenbrand et al., 2015) to verify taxa that were identified by only one ASV within our results. Finally, the remaining list of taxa was screened by a local botanist.</w:t>
       </w:r>
     </w:p>
     <w:p>
@@ -808,7 +805,7 @@
           <w:noProof/>
         </w:rPr>
         <w:drawing>
-          <wp:inline distT="0" distB="0" distL="0" distR="0" wp14:anchorId="7AB5E7DA" wp14:editId="2F8C8F48">
+          <wp:inline distT="0" distB="0" distL="0" distR="0" wp14:anchorId="543CD5C2" wp14:editId="3CE1691D">
             <wp:extent cx="5334000" cy="4987289"/>
             <wp:effectExtent l="0" t="0" r="0" b="0"/>
             <wp:docPr id="21" name="Picture"/>
@@ -908,7 +905,7 @@
           <w:noProof/>
         </w:rPr>
         <w:drawing>
-          <wp:inline distT="0" distB="0" distL="0" distR="0" wp14:anchorId="3E618503" wp14:editId="3E38A559">
+          <wp:inline distT="0" distB="0" distL="0" distR="0" wp14:anchorId="2E8A5E1E" wp14:editId="0D4983E9">
             <wp:extent cx="5334000" cy="2168594"/>
             <wp:effectExtent l="0" t="0" r="0" b="0"/>
             <wp:docPr id="24" name="Picture"/>
@@ -1112,14 +1109,14 @@
         <w:tblLook w:val="0020" w:firstRow="1" w:lastRow="0" w:firstColumn="0" w:lastColumn="0" w:noHBand="0" w:noVBand="0"/>
       </w:tblPr>
       <w:tblGrid>
-        <w:gridCol w:w="2273"/>
-        <w:gridCol w:w="2273"/>
+        <w:gridCol w:w="2182"/>
+        <w:gridCol w:w="2183"/>
         <w:gridCol w:w="596"/>
         <w:gridCol w:w="596"/>
-        <w:gridCol w:w="828"/>
+        <w:gridCol w:w="818"/>
         <w:gridCol w:w="885"/>
         <w:gridCol w:w="883"/>
-        <w:gridCol w:w="1242"/>
+        <w:gridCol w:w="1217"/>
       </w:tblGrid>
       <w:tr>
         <w:trPr>
@@ -1906,7 +1903,7 @@
         </w:rPr>
         <w:lastRenderedPageBreak/>
         <w:drawing>
-          <wp:inline distT="0" distB="0" distL="0" distR="0" wp14:anchorId="1E2C1855" wp14:editId="1CAE35EB">
+          <wp:inline distT="0" distB="0" distL="0" distR="0" wp14:anchorId="58564168" wp14:editId="001822BA">
             <wp:extent cx="5334000" cy="3377471"/>
             <wp:effectExtent l="0" t="0" r="0" b="0"/>
             <wp:docPr id="27" name="Picture"/>
@@ -2085,7 +2082,7 @@
         </w:rPr>
         <w:lastRenderedPageBreak/>
         <w:drawing>
-          <wp:inline distT="0" distB="0" distL="0" distR="0" wp14:anchorId="62574552" wp14:editId="490B4988">
+          <wp:inline distT="0" distB="0" distL="0" distR="0" wp14:anchorId="38F8FB48" wp14:editId="42CCDE76">
             <wp:extent cx="5334000" cy="2595261"/>
             <wp:effectExtent l="0" t="0" r="0" b="0"/>
             <wp:docPr id="30" name="Picture"/>
@@ -2164,7 +2161,7 @@
           <w:noProof/>
         </w:rPr>
         <w:drawing>
-          <wp:inline distT="0" distB="0" distL="0" distR="0" wp14:anchorId="5110D214" wp14:editId="0D5823C8">
+          <wp:inline distT="0" distB="0" distL="0" distR="0" wp14:anchorId="487F2C29" wp14:editId="51CDEBD2">
             <wp:extent cx="4620126" cy="3696101"/>
             <wp:effectExtent l="0" t="0" r="0" b="0"/>
             <wp:docPr id="33" name="Picture"/>
@@ -2216,7 +2213,7 @@
         </w:rPr>
         <w:lastRenderedPageBreak/>
         <w:drawing>
-          <wp:inline distT="0" distB="0" distL="0" distR="0" wp14:anchorId="09617352" wp14:editId="7A91C516">
+          <wp:inline distT="0" distB="0" distL="0" distR="0" wp14:anchorId="63DCC9B4" wp14:editId="2832E63E">
             <wp:extent cx="4620126" cy="3696101"/>
             <wp:effectExtent l="0" t="0" r="0" b="0"/>
             <wp:docPr id="36" name="Picture"/>
@@ -2267,7 +2264,7 @@
           <w:noProof/>
         </w:rPr>
         <w:drawing>
-          <wp:inline distT="0" distB="0" distL="0" distR="0" wp14:anchorId="4542D4F4" wp14:editId="2FF06723">
+          <wp:inline distT="0" distB="0" distL="0" distR="0" wp14:anchorId="43B7A8EC" wp14:editId="77D83BC0">
             <wp:extent cx="4620126" cy="3696101"/>
             <wp:effectExtent l="0" t="0" r="0" b="0"/>
             <wp:docPr id="39" name="Picture"/>
@@ -2397,7 +2394,7 @@
           <w:noProof/>
         </w:rPr>
         <w:drawing>
-          <wp:inline distT="0" distB="0" distL="0" distR="0" wp14:anchorId="34B18308" wp14:editId="18FC912A">
+          <wp:inline distT="0" distB="0" distL="0" distR="0" wp14:anchorId="3D7922AC" wp14:editId="6B33E5F1">
             <wp:extent cx="5334000" cy="4994309"/>
             <wp:effectExtent l="0" t="0" r="0" b="0"/>
             <wp:docPr id="42" name="Picture"/>
@@ -2912,9 +2909,6 @@
     <w:p>
       <w:pPr>
         <w:pStyle w:val="Bibliography"/>
-        <w:rPr>
-          <w:lang w:val="es-ES"/>
-        </w:rPr>
       </w:pPr>
       <w:bookmarkStart w:id="2" w:name="ref-arstingstall2021"/>
       <w:bookmarkEnd w:id="0"/>
@@ -2928,35 +2922,26 @@
         <w:rPr>
           <w:i/>
           <w:iCs/>
-          <w:lang w:val="es-ES"/>
         </w:rPr>
         <w:t>Molecular Ecology</w:t>
       </w:r>
       <w:r>
-        <w:rPr>
-          <w:lang w:val="es-ES"/>
-        </w:rPr>
         <w:t xml:space="preserve">, </w:t>
       </w:r>
       <w:r>
         <w:rPr>
           <w:i/>
           <w:iCs/>
-          <w:lang w:val="es-ES"/>
         </w:rPr>
         <w:t>30</w:t>
       </w:r>
       <w:r>
-        <w:rPr>
-          <w:lang w:val="es-ES"/>
-        </w:rPr>
         <w:t xml:space="preserve">(20), 5266–5297. </w:t>
       </w:r>
       <w:hyperlink r:id="rId14">
         <w:r>
           <w:rPr>
             <w:rStyle w:val="Hyperlink"/>
-            <w:lang w:val="es-ES"/>
           </w:rPr>
           <w:t>https://doi.org/10.1111/mec.16112</w:t>
         </w:r>
@@ -2969,13 +2954,7 @@
       <w:bookmarkStart w:id="3" w:name="ref-artamendi2025"/>
       <w:bookmarkEnd w:id="2"/>
       <w:r>
-        <w:rPr>
-          <w:lang w:val="es-ES"/>
-        </w:rPr>
-        <w:t xml:space="preserve">Artamendi, M., Martin, P. A., Bartomeus, I., &amp; Magrach, A. (2025). </w:t>
-      </w:r>
-      <w:r>
-        <w:t xml:space="preserve">Loss of pollinator diversity consistently reduces reproductive success for wild and cultivated plants. </w:t>
+        <w:t xml:space="preserve">Artamendi, M., Martin, P. A., Bartomeus, I., &amp; Magrach, A. (2025). Loss of pollinator diversity consistently reduces reproductive success for wild and cultivated plants. </w:t>
       </w:r>
       <w:r>
         <w:rPr>
@@ -3202,9 +3181,6 @@
     <w:p>
       <w:pPr>
         <w:pStyle w:val="Bibliography"/>
-        <w:rPr>
-          <w:lang w:val="es-ES"/>
-        </w:rPr>
       </w:pPr>
       <w:bookmarkStart w:id="9" w:name="ref-blüthgen2006"/>
       <w:bookmarkEnd w:id="8"/>
@@ -3218,35 +3194,26 @@
         <w:rPr>
           <w:i/>
           <w:iCs/>
-          <w:lang w:val="es-ES"/>
         </w:rPr>
         <w:t>BMC Ecology</w:t>
       </w:r>
       <w:r>
-        <w:rPr>
-          <w:lang w:val="es-ES"/>
-        </w:rPr>
         <w:t xml:space="preserve">, </w:t>
       </w:r>
       <w:r>
         <w:rPr>
           <w:i/>
           <w:iCs/>
-          <w:lang w:val="es-ES"/>
         </w:rPr>
         <w:t>6</w:t>
       </w:r>
       <w:r>
-        <w:rPr>
-          <w:lang w:val="es-ES"/>
-        </w:rPr>
         <w:t xml:space="preserve">(1), 9. </w:t>
       </w:r>
       <w:hyperlink r:id="rId21">
         <w:r>
           <w:rPr>
             <w:rStyle w:val="Hyperlink"/>
-            <w:lang w:val="es-ES"/>
           </w:rPr>
           <w:t>https://doi.org/10.1186/1472-6785-6-9</w:t>
         </w:r>
@@ -3259,13 +3226,7 @@
       <w:bookmarkStart w:id="10" w:name="ref-bosch2009"/>
       <w:bookmarkEnd w:id="9"/>
       <w:r>
-        <w:rPr>
-          <w:lang w:val="es-ES"/>
-        </w:rPr>
-        <w:t xml:space="preserve">Bosch, J., Martín González, A. M., Rodrigo, A., &amp; Navarro, D. (2009). </w:t>
-      </w:r>
-      <w:r>
-        <w:t>Plant-pollinator networks: adding the pollinator’s per</w:t>
+        <w:t>Bosch, J., Martín González, A. M., Rodrigo, A., &amp; Navarro, D. (2009). Plant-pollinator networks: adding the pollinator’s per</w:t>
       </w:r>
       <w:r>
         <w:t xml:space="preserve">spective. </w:t>
@@ -3582,10 +3543,55 @@
       <w:pPr>
         <w:pStyle w:val="Bibliography"/>
       </w:pPr>
-      <w:bookmarkStart w:id="18" w:name="ref-evans2020"/>
+      <w:bookmarkStart w:id="18" w:name="ref-emer2023"/>
       <w:bookmarkEnd w:id="17"/>
       <w:r>
-        <w:t xml:space="preserve">Evans, D., &amp; Kitson, J. (2020). Molecular ecology as a tool for understanding pollination and other plant-insect interactions. </w:t>
+        <w:t>Emer, C., &amp; Memmott, J. (2023). Intraspecific variation of invaded pollination networks  the role of pollen-transport, pollen-t</w:t>
+      </w:r>
+      <w:r>
+        <w:t xml:space="preserve">ransfer and different levels of biological organization. </w:t>
+      </w:r>
+      <w:r>
+        <w:rPr>
+          <w:i/>
+          <w:iCs/>
+        </w:rPr>
+        <w:t>Perspectives in Ecology and Conservation</w:t>
+      </w:r>
+      <w:r>
+        <w:t xml:space="preserve">, </w:t>
+      </w:r>
+      <w:r>
+        <w:rPr>
+          <w:i/>
+          <w:iCs/>
+        </w:rPr>
+        <w:t>21</w:t>
+      </w:r>
+      <w:r>
+        <w:t xml:space="preserve">(2), 151–163. </w:t>
+      </w:r>
+      <w:hyperlink r:id="rId29">
+        <w:r>
+          <w:rPr>
+            <w:rStyle w:val="Hyperlink"/>
+          </w:rPr>
+          <w:t>https://doi.org/10.1016/j.pecon.2023.03.003</w:t>
+        </w:r>
+      </w:hyperlink>
+    </w:p>
+    <w:p>
+      <w:pPr>
+        <w:pStyle w:val="Bibliography"/>
+      </w:pPr>
+      <w:bookmarkStart w:id="19" w:name="ref-evans2020"/>
+      <w:bookmarkEnd w:id="18"/>
+      <w:r>
+        <w:lastRenderedPageBreak/>
+        <w:t>Evans, D., &amp; Kitson, J. (2020). Mo</w:t>
+      </w:r>
+      <w:r>
+        <w:t xml:space="preserve">lecular ecology as a tool for understanding pollination and other plant-insect interactions. </w:t>
       </w:r>
       <w:r>
         <w:rPr>
@@ -3607,7 +3613,7 @@
       <w:r>
         <w:t xml:space="preserve">, 26–33. </w:t>
       </w:r>
-      <w:hyperlink r:id="rId29">
+      <w:hyperlink r:id="rId30">
         <w:r>
           <w:rPr>
             <w:rStyle w:val="Hyperlink"/>
@@ -3620,23 +3626,13 @@
       <w:pPr>
         <w:pStyle w:val="Bibliography"/>
       </w:pPr>
-      <w:bookmarkStart w:id="19" w:name="ref-haag2023"/>
-      <w:bookmarkEnd w:id="18"/>
-      <w:r>
-        <w:rPr>
-          <w:lang w:val="es-ES"/>
-        </w:rPr>
-        <w:lastRenderedPageBreak/>
-        <w:t>Haag, K. L., Caesar, L., Silveira Regueira-Neto, M. da, Sousa, D. R. de, Montenegro Marcelino, V., Queiro</w:t>
-      </w:r>
-      <w:r>
-        <w:rPr>
-          <w:lang w:val="es-ES"/>
-        </w:rPr>
-        <w:t xml:space="preserve">z Balbino, V. de, &amp; Torres Carvalho, A. (2023). </w:t>
-      </w:r>
-      <w:r>
-        <w:t xml:space="preserve">Temporal Changes in Gut Microbiota Composition and Pollen Diet Associated with Colony Weakness of a Stingless Bee. </w:t>
+      <w:bookmarkStart w:id="20" w:name="ref-haag2023"/>
+      <w:bookmarkEnd w:id="19"/>
+      <w:r>
+        <w:t>Haag, K. L.,</w:t>
+      </w:r>
+      <w:r>
+        <w:t xml:space="preserve"> Caesar, L., Silveira Regueira-Neto, M. da, Sousa, D. R. de, Montenegro Marcelino, V., Queiroz Balbino, V. de, &amp; Torres Carvalho, A. (2023). Temporal Changes in Gut Microbiota Composition and Pollen Diet Associated with Colony Weakness of a Stingless Bee. </w:t>
       </w:r>
       <w:r>
         <w:rPr>
@@ -3658,7 +3654,7 @@
       <w:r>
         <w:t xml:space="preserve">(4), 1514–1526. </w:t>
       </w:r>
-      <w:hyperlink r:id="rId30">
+      <w:hyperlink r:id="rId31">
         <w:r>
           <w:rPr>
             <w:rStyle w:val="Hyperlink"/>
@@ -3671,24 +3667,20 @@
       <w:pPr>
         <w:pStyle w:val="Bibliography"/>
       </w:pPr>
-      <w:bookmarkStart w:id="20" w:name="ref-ibiyemi2025"/>
-      <w:bookmarkEnd w:id="19"/>
-      <w:r>
-        <w:t xml:space="preserve">Ibiyemi, D., Harris-Shultz, K., Jespersen, D., &amp; Joseph, S. V. (2025). Understanding the Foraging Behavior of Sweat Bees, Bumble Bees, and Honey Bees on Centipedegrass for Conservation Strategies. </w:t>
-      </w:r>
-      <w:r>
-        <w:rPr>
-          <w:i/>
-          <w:iCs/>
-        </w:rPr>
-        <w:t>Journal of</w:t>
-      </w:r>
-      <w:r>
-        <w:rPr>
-          <w:i/>
-          <w:iCs/>
-        </w:rPr>
-        <w:t xml:space="preserve"> Insect Behavior</w:t>
+      <w:bookmarkStart w:id="21" w:name="ref-ibiyemi2025"/>
+      <w:bookmarkEnd w:id="20"/>
+      <w:r>
+        <w:t>Ibiyemi, D., Harris-Shultz, K., Jespersen, D., &amp; Joseph, S. V. (2025). Understanding the Foraging Behavior of Swea</w:t>
+      </w:r>
+      <w:r>
+        <w:t xml:space="preserve">t Bees, Bumble Bees, and Honey Bees on Centipedegrass for Conservation Strategies. </w:t>
+      </w:r>
+      <w:r>
+        <w:rPr>
+          <w:i/>
+          <w:iCs/>
+        </w:rPr>
+        <w:t>Journal of Insect Behavior</w:t>
       </w:r>
       <w:r>
         <w:t xml:space="preserve">, </w:t>
@@ -3703,7 +3695,7 @@
       <w:r>
         <w:t xml:space="preserve">(2), 29. </w:t>
       </w:r>
-      <w:hyperlink r:id="rId31">
+      <w:hyperlink r:id="rId32">
         <w:r>
           <w:rPr>
             <w:rStyle w:val="Hyperlink"/>
@@ -3716,13 +3708,13 @@
       <w:pPr>
         <w:pStyle w:val="Bibliography"/>
       </w:pPr>
-      <w:bookmarkStart w:id="21" w:name="ref-katumo2022"/>
-      <w:bookmarkEnd w:id="20"/>
-      <w:r>
-        <w:t xml:space="preserve">Katumo, D. M., Liang, H., Ochola, A. C., Lv, M., Wang, Q.-F., &amp; Yang, C.-F. (2022). Pollinator diversity benefits natural </w:t>
-      </w:r>
-      <w:r>
-        <w:t xml:space="preserve">and agricultural ecosystems, environmental health, and human welfare. </w:t>
+      <w:bookmarkStart w:id="22" w:name="ref-katumo2022"/>
+      <w:bookmarkEnd w:id="21"/>
+      <w:r>
+        <w:t>Katumo, D. M., Liang, H., Och</w:t>
+      </w:r>
+      <w:r>
+        <w:t xml:space="preserve">ola, A. C., Lv, M., Wang, Q.-F., &amp; Yang, C.-F. (2022). Pollinator diversity benefits natural and agricultural ecosystems, environmental health, and human welfare. </w:t>
       </w:r>
       <w:r>
         <w:rPr>
@@ -3744,7 +3736,7 @@
       <w:r>
         <w:t xml:space="preserve">(5), 429–435. </w:t>
       </w:r>
-      <w:hyperlink r:id="rId32">
+      <w:hyperlink r:id="rId33">
         <w:r>
           <w:rPr>
             <w:rStyle w:val="Hyperlink"/>
@@ -3757,20 +3749,24 @@
       <w:pPr>
         <w:pStyle w:val="Bibliography"/>
       </w:pPr>
-      <w:bookmarkStart w:id="22" w:name="ref-keller2021"/>
-      <w:bookmarkEnd w:id="21"/>
-      <w:r>
-        <w:t>Keller, A., McFrederick, Q., &amp; Leonhardt, S. (2021</w:t>
-      </w:r>
-      <w:r>
-        <w:t xml:space="preserve">). (More than) hitchhikers through the network: The shared microbiome of bees and flowers. </w:t>
-      </w:r>
-      <w:r>
-        <w:rPr>
-          <w:i/>
-          <w:iCs/>
-        </w:rPr>
-        <w:t>Current Opinion in Insect Science</w:t>
+      <w:bookmarkStart w:id="23" w:name="ref-keller2021"/>
+      <w:bookmarkEnd w:id="22"/>
+      <w:r>
+        <w:t xml:space="preserve">Keller, A., McFrederick, Q., &amp; Leonhardt, S. (2021). (More than) hitchhikers through the network: The shared microbiome of bees and flowers. </w:t>
+      </w:r>
+      <w:r>
+        <w:rPr>
+          <w:i/>
+          <w:iCs/>
+        </w:rPr>
+        <w:t>Current Opinio</w:t>
+      </w:r>
+      <w:r>
+        <w:rPr>
+          <w:i/>
+          <w:iCs/>
+        </w:rPr>
+        <w:t>n in Insect Science</w:t>
       </w:r>
       <w:r>
         <w:t xml:space="preserve">, </w:t>
@@ -3785,7 +3781,7 @@
       <w:r>
         <w:t xml:space="preserve">, 8–15. </w:t>
       </w:r>
-      <w:hyperlink r:id="rId33">
+      <w:hyperlink r:id="rId34">
         <w:r>
           <w:rPr>
             <w:rStyle w:val="Hyperlink"/>
@@ -3798,24 +3794,20 @@
       <w:pPr>
         <w:pStyle w:val="Bibliography"/>
       </w:pPr>
-      <w:bookmarkStart w:id="23" w:name="ref-klein2006"/>
-      <w:bookmarkEnd w:id="22"/>
-      <w:r>
-        <w:t xml:space="preserve">Klein, A.-M., Vaissière, B. E., Cane, J. H., Steffan-Dewenter, I., Cunningham, S. A., Kremen, C., &amp; Tscharntke, T. (2006). Importance of pollinators in changing landscapes for world crops. </w:t>
-      </w:r>
-      <w:r>
-        <w:rPr>
-          <w:i/>
-          <w:iCs/>
-        </w:rPr>
-        <w:t>Proceedings of the Royal</w:t>
-      </w:r>
-      <w:r>
-        <w:rPr>
-          <w:i/>
-          <w:iCs/>
-        </w:rPr>
-        <w:t xml:space="preserve"> Society B: Biological Sciences</w:t>
+      <w:bookmarkStart w:id="24" w:name="ref-klein2006"/>
+      <w:bookmarkEnd w:id="23"/>
+      <w:r>
+        <w:t>Klein, A.-M., Vaissière, B. E., Cane, J. H., Steffan-Dewenter, I., Cunningham, S. A., Kremen, C., &amp; Tscharntke, T. (2006</w:t>
+      </w:r>
+      <w:r>
+        <w:t xml:space="preserve">). Importance of pollinators in changing landscapes for world crops. </w:t>
+      </w:r>
+      <w:r>
+        <w:rPr>
+          <w:i/>
+          <w:iCs/>
+        </w:rPr>
+        <w:t>Proceedings of the Royal Society B: Biological Sciences</w:t>
       </w:r>
       <w:r>
         <w:t xml:space="preserve">, </w:t>
@@ -3830,7 +3822,7 @@
       <w:r>
         <w:t xml:space="preserve">(1608), 303–313. </w:t>
       </w:r>
-      <w:hyperlink r:id="rId34">
+      <w:hyperlink r:id="rId35">
         <w:r>
           <w:rPr>
             <w:rStyle w:val="Hyperlink"/>
@@ -3843,24 +3835,20 @@
       <w:pPr>
         <w:pStyle w:val="Bibliography"/>
       </w:pPr>
-      <w:bookmarkStart w:id="24" w:name="ref-leach2018"/>
-      <w:bookmarkEnd w:id="23"/>
-      <w:r>
-        <w:t xml:space="preserve">Leach, M. E., &amp; Drummond, F. (2018). A Review of Native Wild Bee Nutritional Health. </w:t>
-      </w:r>
-      <w:r>
-        <w:rPr>
-          <w:i/>
-          <w:iCs/>
-        </w:rPr>
-        <w:t>International Journal</w:t>
-      </w:r>
-      <w:r>
-        <w:rPr>
-          <w:i/>
-          <w:iCs/>
-        </w:rPr>
-        <w:t xml:space="preserve"> of Ecology</w:t>
+      <w:bookmarkStart w:id="25" w:name="ref-leach2018"/>
+      <w:bookmarkEnd w:id="24"/>
+      <w:r>
+        <w:t>Leach, M. E.,</w:t>
+      </w:r>
+      <w:r>
+        <w:t xml:space="preserve"> &amp; Drummond, F. (2018). A Review of Native Wild Bee Nutritional Health. </w:t>
+      </w:r>
+      <w:r>
+        <w:rPr>
+          <w:i/>
+          <w:iCs/>
+        </w:rPr>
+        <w:t>International Journal of Ecology</w:t>
       </w:r>
       <w:r>
         <w:t xml:space="preserve">, </w:t>
@@ -3875,7 +3863,7 @@
       <w:r>
         <w:t xml:space="preserve">(1), 9607246. </w:t>
       </w:r>
-      <w:hyperlink r:id="rId35">
+      <w:hyperlink r:id="rId36">
         <w:r>
           <w:rPr>
             <w:rStyle w:val="Hyperlink"/>
@@ -3888,13 +3876,13 @@
       <w:pPr>
         <w:pStyle w:val="Bibliography"/>
       </w:pPr>
-      <w:bookmarkStart w:id="25" w:name="ref-lecocq2015"/>
-      <w:bookmarkEnd w:id="24"/>
-      <w:r>
-        <w:t>Lecocq, T., Brasero, N., Martinet, B., Valterovà, I., &amp; Rasmont, P. (2015). Highly polytypic taxon complex: interspecific and intras</w:t>
-      </w:r>
-      <w:r>
-        <w:t xml:space="preserve">pecific integrative taxonomic assessment of the widespread pollinator ombus pascuorum Scopoli 1763 (Hymenoptera: Apidae). </w:t>
+      <w:bookmarkStart w:id="26" w:name="ref-lecocq2015"/>
+      <w:bookmarkEnd w:id="25"/>
+      <w:r>
+        <w:t xml:space="preserve">Lecocq, T., Brasero, N., Martinet, B., </w:t>
+      </w:r>
+      <w:r>
+        <w:t xml:space="preserve">Valterovà, I., &amp; Rasmont, P. (2015). Highly polytypic taxon complex: interspecific and intraspecific integrative taxonomic assessment of the widespread pollinator ombus pascuorum Scopoli 1763 (Hymenoptera: Apidae). </w:t>
       </w:r>
       <w:r>
         <w:rPr>
@@ -3916,7 +3904,7 @@
       <w:r>
         <w:t xml:space="preserve">(4), 881–890. </w:t>
       </w:r>
-      <w:hyperlink r:id="rId36">
+      <w:hyperlink r:id="rId37">
         <w:r>
           <w:rPr>
             <w:rStyle w:val="Hyperlink"/>
@@ -3928,51 +3916,36 @@
     <w:p>
       <w:pPr>
         <w:pStyle w:val="Bibliography"/>
-        <w:rPr>
-          <w:lang w:val="es-ES"/>
-        </w:rPr>
-      </w:pPr>
-      <w:bookmarkStart w:id="26" w:name="ref-leonhardt2012"/>
-      <w:bookmarkEnd w:id="25"/>
-      <w:r>
-        <w:t>Leonha</w:t>
-      </w:r>
-      <w:r>
-        <w:t xml:space="preserve">rdt, S. D., &amp; Blüthgen, N. (2012). The same, but different: pollen foraging in honeybee and bumblebee colonies. </w:t>
-      </w:r>
-      <w:r>
-        <w:rPr>
-          <w:i/>
-          <w:iCs/>
-          <w:lang w:val="es-ES"/>
+      </w:pPr>
+      <w:bookmarkStart w:id="27" w:name="ref-leonhardt2012"/>
+      <w:bookmarkEnd w:id="26"/>
+      <w:r>
+        <w:t xml:space="preserve">Leonhardt, S. D., &amp; Blüthgen, N. (2012). The same, but different: pollen foraging in honeybee and bumblebee colonies. </w:t>
+      </w:r>
+      <w:r>
+        <w:rPr>
+          <w:i/>
+          <w:iCs/>
         </w:rPr>
         <w:t>Apidologie</w:t>
       </w:r>
       <w:r>
-        <w:rPr>
-          <w:lang w:val="es-ES"/>
-        </w:rPr>
         <w:t xml:space="preserve">, </w:t>
       </w:r>
       <w:r>
         <w:rPr>
           <w:i/>
           <w:iCs/>
-          <w:lang w:val="es-ES"/>
         </w:rPr>
         <w:t>43</w:t>
       </w:r>
       <w:r>
-        <w:rPr>
-          <w:lang w:val="es-ES"/>
-        </w:rPr>
         <w:t xml:space="preserve">(4), 449–464. </w:t>
       </w:r>
-      <w:hyperlink r:id="rId37">
+      <w:hyperlink r:id="rId38">
         <w:r>
           <w:rPr>
             <w:rStyle w:val="Hyperlink"/>
-            <w:lang w:val="es-ES"/>
           </w:rPr>
           <w:t>https://doi.org/10.1007/s13592-011-0112-y</w:t>
         </w:r>
@@ -3982,36 +3955,20 @@
       <w:pPr>
         <w:pStyle w:val="Bibliography"/>
       </w:pPr>
-      <w:bookmarkStart w:id="27" w:name="ref-leontidou2021"/>
-      <w:bookmarkEnd w:id="26"/>
-      <w:r>
-        <w:rPr>
-          <w:lang w:val="es-ES"/>
-        </w:rPr>
-        <w:t>Leontidou, K.</w:t>
-      </w:r>
-      <w:r>
-        <w:rPr>
-          <w:lang w:val="es-ES"/>
-        </w:rPr>
-        <w:t xml:space="preserve">, Vokou, D., Sandionigi, A., Bruno, A., Lazarina, M., De Groeve, J., Li, M., Varotto, C., Girardi, M., Casiraghi, M., &amp; Cristofori, A. (2021). </w:t>
-      </w:r>
-      <w:r>
-        <w:t xml:space="preserve">Plant biodiversity assessment through pollen DNA metabarcoding in Natura 2000 habitats (Italian Alps). </w:t>
-      </w:r>
-      <w:r>
-        <w:rPr>
-          <w:i/>
-          <w:iCs/>
-        </w:rPr>
-        <w:t>Scientific</w:t>
-      </w:r>
-      <w:r>
-        <w:rPr>
-          <w:i/>
-          <w:iCs/>
-        </w:rPr>
-        <w:t xml:space="preserve"> Reports</w:t>
+      <w:bookmarkStart w:id="28" w:name="ref-leontidou2021"/>
+      <w:bookmarkEnd w:id="27"/>
+      <w:r>
+        <w:t>Leontidou, K., Vokou, D., Sandionigi, A., Bruno, A., Lazarina, M., De Groeve, J., Li, M., Varotto, C., Girardi, M., Casiraghi, M., &amp; Cristofori, A. (2021). Plant biodiversity a</w:t>
+      </w:r>
+      <w:r>
+        <w:t xml:space="preserve">ssessment through pollen DNA metabarcoding in Natura 2000 habitats (Italian Alps). </w:t>
+      </w:r>
+      <w:r>
+        <w:rPr>
+          <w:i/>
+          <w:iCs/>
+        </w:rPr>
+        <w:t>Scientific Reports</w:t>
       </w:r>
       <w:r>
         <w:t xml:space="preserve">, </w:t>
@@ -4026,7 +3983,7 @@
       <w:r>
         <w:t xml:space="preserve">(1), 18226. </w:t>
       </w:r>
-      <w:hyperlink r:id="rId38">
+      <w:hyperlink r:id="rId39">
         <w:r>
           <w:rPr>
             <w:rStyle w:val="Hyperlink"/>
@@ -4039,13 +3996,13 @@
       <w:pPr>
         <w:pStyle w:val="Bibliography"/>
       </w:pPr>
-      <w:bookmarkStart w:id="28" w:name="ref-leponiemi2023"/>
-      <w:bookmarkEnd w:id="27"/>
-      <w:r>
-        <w:t>Leponiemi, M., Freitak, D., Moreno-Torres, M., Pferschy-Wenzig, E.-M., Becker-Scarpitta, A., Tiusanen, M., Vesterinen, E. J., &amp;</w:t>
-      </w:r>
-      <w:r>
-        <w:t xml:space="preserve"> Wirta, H. (2023). Honeybees’ foraging choices for nectar and pollen revealed by DNA metabarcoding. </w:t>
+      <w:bookmarkStart w:id="29" w:name="ref-leponiemi2023"/>
+      <w:bookmarkEnd w:id="28"/>
+      <w:r>
+        <w:t>Leponiemi, M., Freitak, D., Moreno</w:t>
+      </w:r>
+      <w:r>
+        <w:t xml:space="preserve">-Torres, M., Pferschy-Wenzig, E.-M., Becker-Scarpitta, A., Tiusanen, M., Vesterinen, E. J., &amp; Wirta, H. (2023). Honeybees’ foraging choices for nectar and pollen revealed by DNA metabarcoding. </w:t>
       </w:r>
       <w:r>
         <w:rPr>
@@ -4067,7 +4024,7 @@
       <w:r>
         <w:t xml:space="preserve">(1), 14753. </w:t>
       </w:r>
-      <w:hyperlink r:id="rId39">
+      <w:hyperlink r:id="rId40">
         <w:r>
           <w:rPr>
             <w:rStyle w:val="Hyperlink"/>
@@ -4080,13 +4037,14 @@
       <w:pPr>
         <w:pStyle w:val="Bibliography"/>
       </w:pPr>
-      <w:bookmarkStart w:id="29" w:name="ref-li2025"/>
-      <w:bookmarkEnd w:id="28"/>
-      <w:r>
-        <w:t xml:space="preserve">Li, Y., Liu, C., </w:t>
-      </w:r>
-      <w:r>
-        <w:t xml:space="preserve">Wang, Y., Li, M., Zou, S., Hu, X., Chen, Z., Li, M., Ma, C., Obi, C. J., Zhou, X., Zou, Y., &amp; Tang, M. (2025). Urban wild bee well-being revealed by gut metagenome data: A mason bee model. </w:t>
+      <w:bookmarkStart w:id="30" w:name="ref-li2025"/>
+      <w:bookmarkEnd w:id="29"/>
+      <w:r>
+        <w:lastRenderedPageBreak/>
+        <w:t>Li, Y., Liu, C., Wang, Y., Li, M., Zou, S., Hu, X., Chen, Z., Li, M., Ma, C., Obi, C. J., Zhou, X., Zou, Y., &amp; Tang, M. (2025). Urban wild bee well-being revealed by gut metagenome</w:t>
+      </w:r>
+      <w:r>
+        <w:t xml:space="preserve"> data: A mason bee model. </w:t>
       </w:r>
       <w:r>
         <w:rPr>
@@ -4108,7 +4066,7 @@
       <w:r>
         <w:t xml:space="preserve">(6). </w:t>
       </w:r>
-      <w:hyperlink r:id="rId40">
+      <w:hyperlink r:id="rId41">
         <w:r>
           <w:rPr>
             <w:rStyle w:val="Hyperlink"/>
@@ -4121,30 +4079,25 @@
       <w:pPr>
         <w:pStyle w:val="Bibliography"/>
       </w:pPr>
-      <w:bookmarkStart w:id="30" w:name="ref-lignon2024"/>
-      <w:bookmarkEnd w:id="29"/>
-      <w:r>
-        <w:lastRenderedPageBreak/>
-        <w:t xml:space="preserve">Lignon, V. A., Mas, F., Jones, E. E., Kaiser, C., &amp; Dhami, M. K. (2024). The floral interface: a playground for interactions between insect pollinators, microbes, and plants. </w:t>
-      </w:r>
-      <w:r>
-        <w:rPr>
-          <w:i/>
-          <w:iCs/>
-        </w:rPr>
-        <w:t>New Zealand Journal of Zoo</w:t>
-      </w:r>
-      <w:r>
-        <w:rPr>
-          <w:i/>
-          <w:iCs/>
-        </w:rPr>
-        <w:t>logy</w:t>
+      <w:bookmarkStart w:id="31" w:name="ref-lignon2024"/>
+      <w:bookmarkEnd w:id="30"/>
+      <w:r>
+        <w:t xml:space="preserve">Lignon, V. A., Mas, F., Jones, E. E., Kaiser, C., &amp; Dhami, M. K. (2024). The floral interface: a playground </w:t>
+      </w:r>
+      <w:r>
+        <w:t xml:space="preserve">for interactions between insect pollinators, microbes, and plants. </w:t>
+      </w:r>
+      <w:r>
+        <w:rPr>
+          <w:i/>
+          <w:iCs/>
+        </w:rPr>
+        <w:t>New Zealand Journal of Zoology</w:t>
       </w:r>
       <w:r>
         <w:t xml:space="preserve">, 1–20. </w:t>
       </w:r>
-      <w:hyperlink r:id="rId41">
+      <w:hyperlink r:id="rId42">
         <w:r>
           <w:rPr>
             <w:rStyle w:val="Hyperlink"/>
@@ -4156,17 +4109,11 @@
     <w:p>
       <w:pPr>
         <w:pStyle w:val="Bibliography"/>
-        <w:rPr>
-          <w:lang w:val="es-ES"/>
-        </w:rPr>
-      </w:pPr>
-      <w:bookmarkStart w:id="31" w:name="ref-lowe2022"/>
-      <w:bookmarkEnd w:id="30"/>
-      <w:r>
-        <w:t>Lowe, A., Jones, L., Witter, L., Creer, S., &amp; de Vere, N. (2022). Using DNA Metabarcoding to Identify Floral Visitation by Pollinator</w:t>
-      </w:r>
-      <w:r>
-        <w:t xml:space="preserve">s. </w:t>
+      </w:pPr>
+      <w:bookmarkStart w:id="32" w:name="ref-lowe2022"/>
+      <w:bookmarkEnd w:id="31"/>
+      <w:r>
+        <w:t xml:space="preserve">Lowe, A., Jones, L., Witter, L., Creer, S., &amp; de Vere, N. (2022). Using DNA Metabarcoding to Identify Floral Visitation by Pollinators. </w:t>
       </w:r>
       <w:r>
         <w:rPr>
@@ -4188,11 +4135,10 @@
       <w:r>
         <w:t xml:space="preserve">(4), 236. </w:t>
       </w:r>
-      <w:hyperlink r:id="rId42">
+      <w:hyperlink r:id="rId43">
         <w:r>
           <w:rPr>
             <w:rStyle w:val="Hyperlink"/>
-            <w:lang w:val="es-ES"/>
           </w:rPr>
           <w:t>https://doi.org/10.3390/d14040236</w:t>
         </w:r>
@@ -4202,16 +4148,10 @@
       <w:pPr>
         <w:pStyle w:val="Bibliography"/>
       </w:pPr>
-      <w:bookmarkStart w:id="32" w:name="ref-magrach2023"/>
-      <w:bookmarkEnd w:id="31"/>
-      <w:r>
-        <w:rPr>
-          <w:lang w:val="es-ES"/>
-        </w:rPr>
-        <w:t xml:space="preserve">Magrach, A., Artamendi, M., Lapido, P. D., Parejo, C., &amp; Rubio, E. (2023). </w:t>
-      </w:r>
-      <w:r>
-        <w:t xml:space="preserve">Indirect interactions between pollinators drive interaction rewiring through space. </w:t>
+      <w:bookmarkStart w:id="33" w:name="ref-magrach2023"/>
+      <w:bookmarkEnd w:id="32"/>
+      <w:r>
+        <w:t xml:space="preserve">Magrach, A., Artamendi, M., Lapido, P. D., Parejo, C., &amp; Rubio, E. (2023). Indirect interactions between pollinators drive interaction rewiring through space. </w:t>
       </w:r>
       <w:r>
         <w:rPr>
@@ -4233,7 +4173,7 @@
       <w:r>
         <w:t xml:space="preserve">(6), e4521. </w:t>
       </w:r>
-      <w:hyperlink r:id="rId43">
+      <w:hyperlink r:id="rId44">
         <w:r>
           <w:rPr>
             <w:rStyle w:val="Hyperlink"/>
@@ -4252,8 +4192,8 @@
       <w:pPr>
         <w:pStyle w:val="Bibliography"/>
       </w:pPr>
-      <w:bookmarkStart w:id="33" w:name="ref-mayr2021"/>
-      <w:bookmarkEnd w:id="32"/>
+      <w:bookmarkStart w:id="34" w:name="ref-mayr2021"/>
+      <w:bookmarkEnd w:id="33"/>
       <w:r>
         <w:t xml:space="preserve">Mayr, A. V., Keller, A., Peters, M. K., Grimmer, G., Krischke, B., Geyer, M., Schmitt, T., &amp; Steffan-Dewenter, I. (2021). Cryptic species and hidden ecological interactions of halictine bees along an elevational gradient. </w:t>
       </w:r>
@@ -4262,7 +4202,14 @@
           <w:i/>
           <w:iCs/>
         </w:rPr>
-        <w:t>Ecology and Evolution</w:t>
+        <w:t>Ecology and Evoluti</w:t>
+      </w:r>
+      <w:r>
+        <w:rPr>
+          <w:i/>
+          <w:iCs/>
+        </w:rPr>
+        <w:t>on</w:t>
       </w:r>
       <w:r>
         <w:t xml:space="preserve">, </w:t>
@@ -4275,12 +4222,9 @@
         <w:t>11</w:t>
       </w:r>
       <w:r>
-        <w:t>(12), 770</w:t>
-      </w:r>
-      <w:r>
-        <w:t xml:space="preserve">0–7712. </w:t>
-      </w:r>
-      <w:hyperlink r:id="rId44">
+        <w:t xml:space="preserve">(12), 7700–7712. </w:t>
+      </w:r>
+      <w:hyperlink r:id="rId45">
         <w:r>
           <w:rPr>
             <w:rStyle w:val="Hyperlink"/>
@@ -4293,13 +4237,13 @@
       <w:pPr>
         <w:pStyle w:val="Bibliography"/>
       </w:pPr>
-      <w:bookmarkStart w:id="34" w:name="ref-milla2022"/>
-      <w:bookmarkEnd w:id="33"/>
-      <w:r>
-        <w:t>Milla, L., Schmidt-Lebuhn, A., Bovill, J., &amp; Encinas-Viso, F. (2022). Monitoring of honey bee floral resources with pollen DNA metabarcoding as a complementary t</w:t>
-      </w:r>
-      <w:r>
-        <w:t xml:space="preserve">ool to vegetation surveys. </w:t>
+      <w:bookmarkStart w:id="35" w:name="ref-milla2022"/>
+      <w:bookmarkEnd w:id="34"/>
+      <w:r>
+        <w:t xml:space="preserve">Milla, L., Schmidt-Lebuhn, A., Bovill, J., &amp; Encinas-Viso, F. (2022). Monitoring of honey bee floral resources with pollen DNA metabarcoding as a </w:t>
+      </w:r>
+      <w:r>
+        <w:t xml:space="preserve">complementary tool to vegetation surveys. </w:t>
       </w:r>
       <w:r>
         <w:rPr>
@@ -4321,7 +4265,7 @@
       <w:r>
         <w:t xml:space="preserve">(1), e12120. </w:t>
       </w:r>
-      <w:hyperlink r:id="rId45">
+      <w:hyperlink r:id="rId46">
         <w:r>
           <w:rPr>
             <w:rStyle w:val="Hyperlink"/>
@@ -4333,103 +4277,41 @@
     <w:p>
       <w:pPr>
         <w:pStyle w:val="Bibliography"/>
-        <w:rPr>
-          <w:lang w:val="es-ES"/>
-        </w:rPr>
-      </w:pPr>
-      <w:bookmarkStart w:id="35" w:name="ref-morozumi2022"/>
-      <w:bookmarkEnd w:id="34"/>
-      <w:r>
-        <w:t>Morozumi, C., Loy, X., Reynolds, V., Schiffer, A., Morrison, B., Savage, J., &amp; Br</w:t>
-      </w:r>
-      <w:r>
-        <w:t xml:space="preserve">osi, B. (2022). Simultaneous niche expansion and contraction in plantpollinator networks under drought. </w:t>
-      </w:r>
-      <w:r>
-        <w:rPr>
-          <w:i/>
-          <w:iCs/>
-          <w:lang w:val="es-ES"/>
+      </w:pPr>
+      <w:bookmarkStart w:id="36" w:name="ref-morozumi2022"/>
+      <w:bookmarkEnd w:id="35"/>
+      <w:r>
+        <w:t>Morozumi, C., Loy, X., Reynolds, V., Schiffer, A., Morrison, B., S</w:t>
+      </w:r>
+      <w:r>
+        <w:t xml:space="preserve">avage, J., &amp; Brosi, B. (2022). Simultaneous niche expansion and contraction in plantpollinator networks under drought. </w:t>
+      </w:r>
+      <w:r>
+        <w:rPr>
+          <w:i/>
+          <w:iCs/>
         </w:rPr>
         <w:t>Oikos</w:t>
       </w:r>
       <w:r>
-        <w:rPr>
-          <w:lang w:val="es-ES"/>
-        </w:rPr>
         <w:t xml:space="preserve">, </w:t>
       </w:r>
       <w:r>
         <w:rPr>
           <w:i/>
           <w:iCs/>
-          <w:lang w:val="es-ES"/>
         </w:rPr>
         <w:t>2022</w:t>
       </w:r>
       <w:r>
-        <w:rPr>
-          <w:lang w:val="es-ES"/>
-        </w:rPr>
         <w:t xml:space="preserve">(11), e09265. </w:t>
-      </w:r>
-      <w:hyperlink r:id="rId46">
-        <w:r>
-          <w:rPr>
-            <w:rStyle w:val="Hyperlink"/>
-            <w:lang w:val="es-ES"/>
-          </w:rPr>
-          <w:t>https://doi.org/10.1111/oik.09265</w:t>
-        </w:r>
-      </w:hyperlink>
-    </w:p>
-    <w:p>
-      <w:pPr>
-        <w:pStyle w:val="Bibliography"/>
-      </w:pPr>
-      <w:bookmarkStart w:id="36" w:name="ref-negri2015"/>
-      <w:bookmarkEnd w:id="35"/>
-      <w:r>
-        <w:rPr>
-          <w:lang w:val="es-ES"/>
-        </w:rPr>
-        <w:t>Negri, I., Mavris, C., Prisco, G. D., Ca</w:t>
-      </w:r>
-      <w:r>
-        <w:rPr>
-          <w:lang w:val="es-ES"/>
-        </w:rPr>
-        <w:t xml:space="preserve">prio, E., &amp; Pellecchia, M. (2015). </w:t>
-      </w:r>
-      <w:r>
-        <w:t xml:space="preserve">Honey Bees (Apis mellifera, L.) as Active Samplers of Airborne Particulate Matter. </w:t>
-      </w:r>
-      <w:r>
-        <w:rPr>
-          <w:i/>
-          <w:iCs/>
-        </w:rPr>
-        <w:t>PLOS ONE</w:t>
-      </w:r>
-      <w:r>
-        <w:t xml:space="preserve">, </w:t>
-      </w:r>
-      <w:r>
-        <w:rPr>
-          <w:i/>
-          <w:iCs/>
-        </w:rPr>
-        <w:t>10</w:t>
-      </w:r>
-      <w:r>
-        <w:t xml:space="preserve">(7), e0132491. </w:t>
       </w:r>
       <w:hyperlink r:id="rId47">
         <w:r>
           <w:rPr>
             <w:rStyle w:val="Hyperlink"/>
           </w:rPr>
-          <w:t>https://doi.org/10.1371/journal.pone.0132491</w:t>
+          <w:t>https://doi.org/10.1111/oik.09265</w:t>
         </w:r>
       </w:hyperlink>
     </w:p>
@@ -4437,16 +4319,60 @@
       <w:pPr>
         <w:pStyle w:val="Bibliography"/>
       </w:pPr>
-      <w:bookmarkStart w:id="37" w:name="ref-vegan"/>
+      <w:bookmarkStart w:id="37" w:name="ref-negri2015"/>
       <w:bookmarkEnd w:id="36"/>
       <w:r>
-        <w:t>Ok</w:t>
-      </w:r>
-      <w:r>
-        <w:t>sanen, J., Simpson, G. L., Blanchet, F. G., Kindt, R., Legendre, P., Minchin, P. R., O’Hara, R. B., Solymos, P., Stevens, M. H. H., Szoecs, E., Wagner, H., Barbour, M., Bedward, M., Bolker, B., Borcard, D., Carvalho, G., Chirico, M., De Caceres, M., Durand</w:t>
-      </w:r>
-      <w:r>
-        <w:t xml:space="preserve">, S., … Weedon, J. (2024). </w:t>
+        <w:t>Negri, I., Mavris, C., Pr</w:t>
+      </w:r>
+      <w:r>
+        <w:t xml:space="preserve">isco, G. D., Caprio, E., &amp; Pellecchia, M. (2015). Honey Bees (Apis mellifera, L.) as Active Samplers of Airborne Particulate Matter. </w:t>
+      </w:r>
+      <w:r>
+        <w:rPr>
+          <w:i/>
+          <w:iCs/>
+        </w:rPr>
+        <w:t>PLOS ONE</w:t>
+      </w:r>
+      <w:r>
+        <w:t xml:space="preserve">, </w:t>
+      </w:r>
+      <w:r>
+        <w:rPr>
+          <w:i/>
+          <w:iCs/>
+        </w:rPr>
+        <w:t>10</w:t>
+      </w:r>
+      <w:r>
+        <w:t xml:space="preserve">(7), e0132491. </w:t>
+      </w:r>
+      <w:hyperlink r:id="rId48">
+        <w:r>
+          <w:rPr>
+            <w:rStyle w:val="Hyperlink"/>
+          </w:rPr>
+          <w:t>https://doi.org/10.1371/journal.</w:t>
+        </w:r>
+        <w:r>
+          <w:rPr>
+            <w:rStyle w:val="Hyperlink"/>
+          </w:rPr>
+          <w:t>pone.0132491</w:t>
+        </w:r>
+      </w:hyperlink>
+    </w:p>
+    <w:p>
+      <w:pPr>
+        <w:pStyle w:val="Bibliography"/>
+      </w:pPr>
+      <w:bookmarkStart w:id="38" w:name="ref-vegan"/>
+      <w:bookmarkEnd w:id="37"/>
+      <w:r>
+        <w:t>Oksanen, J., Simpson, G. L., Blanchet, F. G., Kindt, R., Legendre, P., Minchin, P. R., O’Hara, R. B., Solymos, P., Stevens, M. H. H., Szoecs, E., Wagner, H., Barbour, M., Bedward, M., Bolker, B., Borcard, D., Carvalho, G., Chirico, M., De Cace</w:t>
+      </w:r>
+      <w:r>
+        <w:t xml:space="preserve">res, M., Durand, S., … Weedon, J. (2024). </w:t>
       </w:r>
       <w:r>
         <w:rPr>
@@ -4458,7 +4384,7 @@
       <w:r>
         <w:t xml:space="preserve">. </w:t>
       </w:r>
-      <w:hyperlink r:id="rId48">
+      <w:hyperlink r:id="rId49">
         <w:r>
           <w:rPr>
             <w:rStyle w:val="Hyperlink"/>
@@ -4471,13 +4397,13 @@
       <w:pPr>
         <w:pStyle w:val="Bibliography"/>
       </w:pPr>
-      <w:bookmarkStart w:id="38" w:name="ref-pashalidou2020"/>
-      <w:bookmarkEnd w:id="37"/>
-      <w:r>
-        <w:t>Pashalidou, F. G., Lambert, H., Peybernes, T., Mescher, M. C., &amp; De Moraes, C. M. (2020). Bumb</w:t>
-      </w:r>
-      <w:r>
-        <w:t xml:space="preserve">le bees damage plant leaves and accelerate flower production when pollen is scarce. </w:t>
+      <w:bookmarkStart w:id="39" w:name="ref-pashalidou2020"/>
+      <w:bookmarkEnd w:id="38"/>
+      <w:r>
+        <w:t xml:space="preserve">Pashalidou, F. G., Lambert, H., Peybernes, T., Mescher, M. C., &amp; De Moraes, C. </w:t>
+      </w:r>
+      <w:r>
+        <w:t xml:space="preserve">M. (2020). Bumble bees damage plant leaves and accelerate flower production when pollen is scarce. </w:t>
       </w:r>
       <w:r>
         <w:rPr>
@@ -4499,7 +4425,7 @@
       <w:r>
         <w:t xml:space="preserve">(6493), 881–884. </w:t>
       </w:r>
-      <w:hyperlink r:id="rId49">
+      <w:hyperlink r:id="rId50">
         <w:r>
           <w:rPr>
             <w:rStyle w:val="Hyperlink"/>
@@ -4512,13 +4438,13 @@
       <w:pPr>
         <w:pStyle w:val="Bibliography"/>
       </w:pPr>
-      <w:bookmarkStart w:id="39" w:name="ref-pojar1973"/>
-      <w:bookmarkEnd w:id="38"/>
-      <w:r>
-        <w:t>Pojar, J. (1973). Pollination of typically a</w:t>
-      </w:r>
-      <w:r>
-        <w:t xml:space="preserve">nemophilous salt marsh plants by bumble bees, bombus terricola occidentalis grne. </w:t>
+      <w:bookmarkStart w:id="40" w:name="ref-pojar1973"/>
+      <w:bookmarkEnd w:id="39"/>
+      <w:r>
+        <w:t>Pojar, J. (1973). Pollination</w:t>
+      </w:r>
+      <w:r>
+        <w:t xml:space="preserve"> of typically anemophilous salt marsh plants by bumble bees, bombus terricola occidentalis grne. </w:t>
       </w:r>
       <w:r>
         <w:rPr>
@@ -4540,7 +4466,7 @@
       <w:r>
         <w:t xml:space="preserve">(2), 448–451. </w:t>
       </w:r>
-      <w:hyperlink r:id="rId50">
+      <w:hyperlink r:id="rId51">
         <w:r>
           <w:rPr>
             <w:rStyle w:val="Hyperlink"/>
@@ -4552,51 +4478,40 @@
     <w:p>
       <w:pPr>
         <w:pStyle w:val="Bibliography"/>
-        <w:rPr>
-          <w:lang w:val="es-ES"/>
-        </w:rPr>
-      </w:pPr>
-      <w:bookmarkStart w:id="40" w:name="ref-popic2012"/>
-      <w:bookmarkEnd w:id="39"/>
-      <w:r>
-        <w:t xml:space="preserve">Popic, T. J., Wardle, G. M., &amp; Davila, Y. </w:t>
-      </w:r>
-      <w:r>
-        <w:t xml:space="preserve">C. (2012). Flower-visitor networks only partially predict the function of pollen transport by bees. </w:t>
-      </w:r>
-      <w:r>
-        <w:rPr>
-          <w:i/>
-          <w:iCs/>
-          <w:lang w:val="es-ES"/>
+      </w:pPr>
+      <w:bookmarkStart w:id="41" w:name="ref-popic2012"/>
+      <w:bookmarkEnd w:id="40"/>
+      <w:r>
+        <w:lastRenderedPageBreak/>
+        <w:t>Popic, T. J., Wardle, G. M.</w:t>
+      </w:r>
+      <w:r>
+        <w:t xml:space="preserve">, &amp; Davila, Y. C. (2012). Flower-visitor networks only partially predict the function of pollen transport by bees. </w:t>
+      </w:r>
+      <w:r>
+        <w:rPr>
+          <w:i/>
+          <w:iCs/>
         </w:rPr>
         <w:t>Austral Ecology</w:t>
       </w:r>
       <w:r>
-        <w:rPr>
-          <w:lang w:val="es-ES"/>
-        </w:rPr>
         <w:t xml:space="preserve">, </w:t>
       </w:r>
       <w:r>
         <w:rPr>
           <w:i/>
           <w:iCs/>
-          <w:lang w:val="es-ES"/>
         </w:rPr>
         <w:t>38</w:t>
       </w:r>
       <w:r>
-        <w:rPr>
-          <w:lang w:val="es-ES"/>
-        </w:rPr>
         <w:t xml:space="preserve">(1), 76–86. </w:t>
       </w:r>
-      <w:hyperlink r:id="rId51">
+      <w:hyperlink r:id="rId52">
         <w:r>
           <w:rPr>
             <w:rStyle w:val="Hyperlink"/>
-            <w:lang w:val="es-ES"/>
           </w:rPr>
           <w:t>https://doi.org/10.1111/j.1442-9993.2012.02377.x</w:t>
         </w:r>
@@ -4606,23 +4521,10 @@
       <w:pPr>
         <w:pStyle w:val="Bibliography"/>
       </w:pPr>
-      <w:bookmarkStart w:id="41" w:name="ref-pornon2017"/>
-      <w:bookmarkEnd w:id="40"/>
-      <w:r>
-        <w:rPr>
-          <w:lang w:val="es-ES"/>
-        </w:rPr>
-        <w:lastRenderedPageBreak/>
-        <w:t xml:space="preserve">Pornon, </w:t>
-      </w:r>
-      <w:r>
-        <w:rPr>
-          <w:lang w:val="es-ES"/>
-        </w:rPr>
-        <w:t xml:space="preserve">A., Andalo, C., Burrus, M., &amp; Escaravage, N. (2017). </w:t>
-      </w:r>
-      <w:r>
-        <w:t xml:space="preserve">DNA metabarcoding data unveils invisible pollination networks. </w:t>
+      <w:bookmarkStart w:id="42" w:name="ref-pornon2017"/>
+      <w:bookmarkEnd w:id="41"/>
+      <w:r>
+        <w:t xml:space="preserve">Pornon, A., Andalo, C., Burrus, M., &amp; Escaravage, N. (2017). DNA metabarcoding data unveils invisible pollination networks. </w:t>
       </w:r>
       <w:r>
         <w:rPr>
@@ -4644,7 +4546,7 @@
       <w:r>
         <w:t xml:space="preserve">(1), 16828. </w:t>
       </w:r>
-      <w:hyperlink r:id="rId52">
+      <w:hyperlink r:id="rId53">
         <w:r>
           <w:rPr>
             <w:rStyle w:val="Hyperlink"/>
@@ -4657,8 +4559,8 @@
       <w:pPr>
         <w:pStyle w:val="Bibliography"/>
       </w:pPr>
-      <w:bookmarkStart w:id="42" w:name="ref-quintero2022"/>
-      <w:bookmarkEnd w:id="41"/>
+      <w:bookmarkStart w:id="43" w:name="ref-quintero2022"/>
+      <w:bookmarkEnd w:id="42"/>
       <w:r>
         <w:t xml:space="preserve">Quintero, E., Isla, J., &amp; Jordano, P. (2022). Methodological overview and data-merging approaches in the study of plantfrugivore interactions. </w:t>
       </w:r>
@@ -4682,18 +4584,12 @@
       <w:r>
         <w:t xml:space="preserve">(2). </w:t>
       </w:r>
-      <w:hyperlink r:id="rId53">
+      <w:hyperlink r:id="rId54">
         <w:r>
           <w:rPr>
             <w:rStyle w:val="Hyperlink"/>
           </w:rPr>
-          <w:t>h</w:t>
-        </w:r>
-        <w:r>
-          <w:rPr>
-            <w:rStyle w:val="Hyperlink"/>
-          </w:rPr>
-          <w:t>ttps://doi.org/10.1111/oik.08379</w:t>
+          <w:t>https://doi.org/10.1111/oik.08379</w:t>
         </w:r>
       </w:hyperlink>
     </w:p>
@@ -4701,8 +4597,8 @@
       <w:pPr>
         <w:pStyle w:val="Bibliography"/>
       </w:pPr>
-      <w:bookmarkStart w:id="43" w:name="ref-ruedenauer2016"/>
-      <w:bookmarkEnd w:id="42"/>
+      <w:bookmarkStart w:id="44" w:name="ref-ruedenauer2016"/>
+      <w:bookmarkEnd w:id="43"/>
       <w:r>
         <w:t xml:space="preserve">Ruedenauer, F. A., Spaethe, J., &amp; Leonhardt, S. D. (2016). Hungry for quality-individual bumblebees forage flexibly to collect high-quality pollen. </w:t>
       </w:r>
@@ -4726,7 +4622,7 @@
       <w:r>
         <w:t xml:space="preserve">(8), 1209–1217. </w:t>
       </w:r>
-      <w:hyperlink r:id="rId54">
+      <w:hyperlink r:id="rId55">
         <w:r>
           <w:rPr>
             <w:rStyle w:val="Hyperlink"/>
@@ -4739,8 +4635,8 @@
       <w:pPr>
         <w:pStyle w:val="Bibliography"/>
       </w:pPr>
-      <w:bookmarkStart w:id="44" w:name="ref-saunders2018"/>
-      <w:bookmarkEnd w:id="43"/>
+      <w:bookmarkStart w:id="45" w:name="ref-saunders2018"/>
+      <w:bookmarkEnd w:id="44"/>
       <w:r>
         <w:t xml:space="preserve">Saunders, M. E. (2018). Insect pollinators collect pollen from wind-pollinated plants: implications for pollination ecology and sustainable agriculture. </w:t>
       </w:r>
@@ -4749,14 +4645,14 @@
           <w:i/>
           <w:iCs/>
         </w:rPr>
-        <w:t xml:space="preserve">Insect Conservation </w:t>
-      </w:r>
-      <w:r>
-        <w:rPr>
-          <w:i/>
-          <w:iCs/>
-        </w:rPr>
-        <w:t>and Diversity</w:t>
+        <w:t>Insect C</w:t>
+      </w:r>
+      <w:r>
+        <w:rPr>
+          <w:i/>
+          <w:iCs/>
+        </w:rPr>
+        <w:t>onservation and Diversity</w:t>
       </w:r>
       <w:r>
         <w:t xml:space="preserve">, </w:t>
@@ -4771,7 +4667,7 @@
       <w:r>
         <w:t xml:space="preserve">(1), 13–31. </w:t>
       </w:r>
-      <w:hyperlink r:id="rId55">
+      <w:hyperlink r:id="rId56">
         <w:r>
           <w:rPr>
             <w:rStyle w:val="Hyperlink"/>
@@ -4784,29 +4680,25 @@
       <w:pPr>
         <w:pStyle w:val="Bibliography"/>
       </w:pPr>
-      <w:bookmarkStart w:id="45" w:name="ref-selva2024"/>
-      <w:bookmarkEnd w:id="44"/>
-      <w:r>
-        <w:t xml:space="preserve">Selva, S., Moretti, M., Ruedenauer, F., Keller, A., Fournier, B., Leonhardt, S. D., Eggenberger, H. A., &amp; Abella, J. C. (2024). </w:t>
-      </w:r>
-      <w:r>
-        <w:rPr>
-          <w:i/>
-          <w:iCs/>
-        </w:rPr>
-        <w:t>Urban bumb</w:t>
-      </w:r>
-      <w:r>
-        <w:rPr>
-          <w:i/>
-          <w:iCs/>
-        </w:rPr>
-        <w:t>lebees diversify their foraging strategy to maintain nutrient intake</w:t>
+      <w:bookmarkStart w:id="46" w:name="ref-selva2024"/>
+      <w:bookmarkEnd w:id="45"/>
+      <w:r>
+        <w:t>Selva, S., Moretti, M., Ruedenauer, F., Keller, A., Fournier, B., Leonhardt, S. D., Eggenberger, H. A., &amp; Abella, J. C. (2024)</w:t>
       </w:r>
       <w:r>
         <w:t xml:space="preserve">. </w:t>
       </w:r>
-      <w:hyperlink r:id="rId56">
+      <w:r>
+        <w:rPr>
+          <w:i/>
+          <w:iCs/>
+        </w:rPr>
+        <w:t>Urban bumblebees diversify their foraging strategy to maintain nutrient intake</w:t>
+      </w:r>
+      <w:r>
+        <w:t xml:space="preserve">. </w:t>
+      </w:r>
+      <w:hyperlink r:id="rId57">
         <w:r>
           <w:rPr>
             <w:rStyle w:val="Hyperlink"/>
@@ -4819,13 +4711,13 @@
       <w:pPr>
         <w:pStyle w:val="Bibliography"/>
       </w:pPr>
-      <w:bookmarkStart w:id="46" w:name="ref-shi2025"/>
-      <w:bookmarkEnd w:id="45"/>
-      <w:r>
-        <w:t>Shi, H., Ratering, S., Schneider, B., &amp; Schnell, S. (2025). Microbiome of hon</w:t>
-      </w:r>
-      <w:r>
-        <w:t xml:space="preserve">ey bee corbicular pollen: Factors influencing its structure and potential for studying pathogen transmission. </w:t>
+      <w:bookmarkStart w:id="47" w:name="ref-shi2025"/>
+      <w:bookmarkEnd w:id="46"/>
+      <w:r>
+        <w:t>Shi, H., Ratering, S., Schneider, B., &amp; Schnell, S. (2025). Micro</w:t>
+      </w:r>
+      <w:r>
+        <w:t xml:space="preserve">biome of honey bee corbicular pollen: Factors influencing its structure and potential for studying pathogen transmission. </w:t>
       </w:r>
       <w:r>
         <w:rPr>
@@ -4847,18 +4739,18 @@
       <w:r>
         <w:t xml:space="preserve">, 178107. </w:t>
       </w:r>
-      <w:hyperlink r:id="rId57">
+      <w:hyperlink r:id="rId58">
         <w:r>
           <w:rPr>
             <w:rStyle w:val="Hyperlink"/>
           </w:rPr>
-          <w:t>https://doi.org/10.1016/j.scitot</w:t>
+          <w:t>https://doi.org/10.1</w:t>
         </w:r>
         <w:r>
           <w:rPr>
             <w:rStyle w:val="Hyperlink"/>
           </w:rPr>
-          <w:t>env.2024.178107</w:t>
+          <w:t>016/j.scitotenv.2024.178107</w:t>
         </w:r>
       </w:hyperlink>
     </w:p>
@@ -4866,13 +4758,13 @@
       <w:pPr>
         <w:pStyle w:val="Bibliography"/>
       </w:pPr>
-      <w:bookmarkStart w:id="47" w:name="ref-smart2017"/>
-      <w:bookmarkEnd w:id="46"/>
-      <w:r>
-        <w:t>Smart, M. D., Cornman, R. S., Iwanowicz, D. D., McDermott-Kubeczko, M., Pettis, J. S., Spivak, M. S., &amp; Otto, C. R. V. (2017). A comparison of honey bee-collected pollen from working agricultural lands using light microscopy and ITS metabar</w:t>
-      </w:r>
-      <w:r>
-        <w:t xml:space="preserve">coding. </w:t>
+      <w:bookmarkStart w:id="48" w:name="ref-smart2017"/>
+      <w:bookmarkEnd w:id="47"/>
+      <w:r>
+        <w:t>Smart, M. D., Cornman, R. S., Iwanowicz, D. D., McDermott-Kubeczko, M., Pettis, J. S., Spivak, M. S., &amp; Otto, C. R. V. (2017). A comparison of honey bee-collected pollen from working agricultural lands using light microscopy and</w:t>
+      </w:r>
+      <w:r>
+        <w:t xml:space="preserve"> ITS metabarcoding. </w:t>
       </w:r>
       <w:r>
         <w:rPr>
@@ -4894,7 +4786,7 @@
       <w:r>
         <w:t xml:space="preserve">(1), 38–49. </w:t>
       </w:r>
-      <w:hyperlink r:id="rId58">
+      <w:hyperlink r:id="rId59">
         <w:r>
           <w:rPr>
             <w:rStyle w:val="Hyperlink"/>
@@ -4907,13 +4799,13 @@
       <w:pPr>
         <w:pStyle w:val="Bibliography"/>
       </w:pPr>
-      <w:bookmarkStart w:id="48" w:name="ref-tanaka2020"/>
-      <w:bookmarkEnd w:id="47"/>
-      <w:r>
-        <w:t>Tanaka, K., Nozaki, A., Nakadai, H., Shiwa, Y., &amp; Shimizu-Kadota, M. (2020). Using pollen DNA metabarcoding to profile ne</w:t>
-      </w:r>
-      <w:r>
-        <w:t xml:space="preserve">ctar sources of urban beekeeping in Kōtō-ku, Tokyo. </w:t>
+      <w:bookmarkStart w:id="49" w:name="ref-tanaka2020"/>
+      <w:bookmarkEnd w:id="48"/>
+      <w:r>
+        <w:t>Tanaka, K., Nozaki, A., Nakadai, H., Shiwa, Y., &amp; Shimizu-Kadota, M. (2020). Using pollen DNA metabarcoding t</w:t>
+      </w:r>
+      <w:r>
+        <w:t xml:space="preserve">o profile nectar sources of urban beekeeping in Kōtō-ku, Tokyo. </w:t>
       </w:r>
       <w:r>
         <w:rPr>
@@ -4935,7 +4827,7 @@
       <w:r>
         <w:t xml:space="preserve">(1), 515. </w:t>
       </w:r>
-      <w:hyperlink r:id="rId59">
+      <w:hyperlink r:id="rId60">
         <w:r>
           <w:rPr>
             <w:rStyle w:val="Hyperlink"/>
@@ -4947,109 +4839,82 @@
     <w:p>
       <w:pPr>
         <w:pStyle w:val="Bibliography"/>
-        <w:rPr>
-          <w:lang w:val="es-ES"/>
-        </w:rPr>
-      </w:pPr>
-      <w:bookmarkStart w:id="49" w:name="ref-terrell1984"/>
-      <w:bookmarkEnd w:id="48"/>
-      <w:r>
-        <w:t>Terrell, E. E., &amp; Batra, S. W. T. (1984). Insects collect pollen of</w:t>
-      </w:r>
-      <w:r>
-        <w:t xml:space="preserve"> eastern wildrice, zizania aquatica (poaceae). </w:t>
-      </w:r>
-      <w:r>
-        <w:rPr>
-          <w:i/>
-          <w:iCs/>
-          <w:lang w:val="es-ES"/>
+      </w:pPr>
+      <w:bookmarkStart w:id="50" w:name="ref-terrell1984"/>
+      <w:bookmarkEnd w:id="49"/>
+      <w:r>
+        <w:t>Terrell, E. E., &amp; Batra, S. W. T. (1984). Insects colle</w:t>
+      </w:r>
+      <w:r>
+        <w:t xml:space="preserve">ct pollen of eastern wildrice, zizania aquatica (poaceae). </w:t>
+      </w:r>
+      <w:r>
+        <w:rPr>
+          <w:i/>
+          <w:iCs/>
         </w:rPr>
         <w:t>Castanea</w:t>
       </w:r>
       <w:r>
-        <w:rPr>
-          <w:lang w:val="es-ES"/>
-        </w:rPr>
         <w:t xml:space="preserve">, </w:t>
       </w:r>
       <w:r>
         <w:rPr>
           <w:i/>
           <w:iCs/>
-          <w:lang w:val="es-ES"/>
         </w:rPr>
         <w:t>49</w:t>
       </w:r>
       <w:r>
-        <w:rPr>
-          <w:lang w:val="es-ES"/>
-        </w:rPr>
         <w:t xml:space="preserve">(1), 31–34. </w:t>
-      </w:r>
-      <w:hyperlink r:id="rId60">
-        <w:r>
-          <w:rPr>
-            <w:rStyle w:val="Hyperlink"/>
-            <w:lang w:val="es-ES"/>
-          </w:rPr>
-          <w:t>https://www.jstor.org/stable/4033059</w:t>
-        </w:r>
-      </w:hyperlink>
-    </w:p>
-    <w:p>
-      <w:pPr>
-        <w:pStyle w:val="Bibliography"/>
-      </w:pPr>
-      <w:bookmarkStart w:id="50" w:name="ref-timberlake2024"/>
-      <w:bookmarkEnd w:id="49"/>
-      <w:r>
-        <w:rPr>
-          <w:lang w:val="es-ES"/>
-        </w:rPr>
-        <w:t>Timberlake, T. P., de Vere, N., Jones, L. E., Vaughan, I. P., Baude, M., &amp; Memmott, J. (2024</w:t>
-      </w:r>
-      <w:r>
-        <w:rPr>
-          <w:lang w:val="es-ES"/>
-        </w:rPr>
-        <w:t xml:space="preserve">). </w:t>
-      </w:r>
-      <w:r>
-        <w:t xml:space="preserve">Ten-a-day: Bumblebee pollen loads reveal high consistency in foraging breadth among species, sites and seasons. </w:t>
-      </w:r>
-      <w:r>
-        <w:rPr>
-          <w:i/>
-          <w:iCs/>
-        </w:rPr>
-        <w:t>Ecological Solutions and Evidence</w:t>
-      </w:r>
-      <w:r>
-        <w:t xml:space="preserve">, </w:t>
-      </w:r>
-      <w:r>
-        <w:rPr>
-          <w:i/>
-          <w:iCs/>
-        </w:rPr>
-        <w:t>5</w:t>
-      </w:r>
-      <w:r>
-        <w:t xml:space="preserve">(3), e12360. </w:t>
       </w:r>
       <w:hyperlink r:id="rId61">
         <w:r>
           <w:rPr>
             <w:rStyle w:val="Hyperlink"/>
           </w:rPr>
-          <w:t>https://doi.org/10.1002/2688-8319</w:t>
+          <w:t>https://www.jstor.org/stable/4033059</w:t>
         </w:r>
+      </w:hyperlink>
+    </w:p>
+    <w:p>
+      <w:pPr>
+        <w:pStyle w:val="Bibliography"/>
+      </w:pPr>
+      <w:bookmarkStart w:id="51" w:name="ref-timberlake2024"/>
+      <w:bookmarkEnd w:id="50"/>
+      <w:r>
+        <w:t>Timberlake, T. P., de Vere, N., Jones, L. E., Vaughan, I. P., Baude, M., &amp; Memmo</w:t>
+      </w:r>
+      <w:r>
+        <w:t xml:space="preserve">tt, J. (2024). Ten-a-day: Bumblebee pollen loads reveal high consistency in foraging breadth among species, sites and seasons. </w:t>
+      </w:r>
+      <w:r>
+        <w:rPr>
+          <w:i/>
+          <w:iCs/>
+        </w:rPr>
+        <w:t>Ecological Solutions and Evidence</w:t>
+      </w:r>
+      <w:r>
+        <w:t xml:space="preserve">, </w:t>
+      </w:r>
+      <w:r>
+        <w:rPr>
+          <w:i/>
+          <w:iCs/>
+        </w:rPr>
+        <w:t>5</w:t>
+      </w:r>
+      <w:r>
+        <w:t xml:space="preserve">(3), e12360. </w:t>
+      </w:r>
+      <w:hyperlink r:id="rId62">
         <w:r>
           <w:rPr>
             <w:rStyle w:val="Hyperlink"/>
           </w:rPr>
-          <w:t>.12360</w:t>
+          <w:t>https://doi.org/10.1002/2688-8319.12360</w:t>
         </w:r>
       </w:hyperlink>
     </w:p>
@@ -5057,9 +4922,10 @@
       <w:pPr>
         <w:pStyle w:val="Bibliography"/>
       </w:pPr>
-      <w:bookmarkStart w:id="51" w:name="ref-timberlake2024a"/>
-      <w:bookmarkEnd w:id="50"/>
-      <w:r>
+      <w:bookmarkStart w:id="52" w:name="ref-timberlake2024a"/>
+      <w:bookmarkEnd w:id="51"/>
+      <w:r>
+        <w:lastRenderedPageBreak/>
         <w:t xml:space="preserve">Timberlake, T. P., Tew, N. E., &amp; Memmott, J. (2024). Gardens reduce seasonal hunger gaps for farmland pollinators. </w:t>
       </w:r>
       <w:r>
@@ -5067,7 +4933,14 @@
           <w:i/>
           <w:iCs/>
         </w:rPr>
-        <w:t>Proceedings of the Royal Society B: Biological Sciences</w:t>
+        <w:t>Proceedings of the Royal Society B: Biologic</w:t>
+      </w:r>
+      <w:r>
+        <w:rPr>
+          <w:i/>
+          <w:iCs/>
+        </w:rPr>
+        <w:t>al Sciences</w:t>
       </w:r>
       <w:r>
         <w:t xml:space="preserve">, </w:t>
@@ -5082,7 +4955,7 @@
       <w:r>
         <w:t xml:space="preserve">(2033). </w:t>
       </w:r>
-      <w:hyperlink r:id="rId62">
+      <w:hyperlink r:id="rId63">
         <w:r>
           <w:rPr>
             <w:rStyle w:val="Hyperlink"/>
@@ -5095,10 +4968,9 @@
       <w:pPr>
         <w:pStyle w:val="Bibliography"/>
       </w:pPr>
-      <w:bookmarkStart w:id="52" w:name="ref-vanbergen2013"/>
-      <w:bookmarkEnd w:id="51"/>
-      <w:r>
-        <w:lastRenderedPageBreak/>
+      <w:bookmarkStart w:id="53" w:name="ref-vanbergen2013"/>
+      <w:bookmarkEnd w:id="52"/>
+      <w:r>
         <w:t xml:space="preserve">Vanbergen, A. J., &amp; Insect Pollinators Initiative, the. (2013). Threats to an ecosystem service: pressures on pollinators. </w:t>
       </w:r>
       <w:r>
@@ -5106,14 +4978,14 @@
           <w:i/>
           <w:iCs/>
         </w:rPr>
-        <w:t>Frontiers in Ecology and the Environme</w:t>
-      </w:r>
-      <w:r>
-        <w:rPr>
-          <w:i/>
-          <w:iCs/>
-        </w:rPr>
-        <w:t>nt</w:t>
+        <w:t>Frontiers in</w:t>
+      </w:r>
+      <w:r>
+        <w:rPr>
+          <w:i/>
+          <w:iCs/>
+        </w:rPr>
+        <w:t xml:space="preserve"> Ecology and the Environment</w:t>
       </w:r>
       <w:r>
         <w:t xml:space="preserve">, </w:t>
@@ -5128,7 +5000,7 @@
       <w:r>
         <w:t xml:space="preserve">(5), 251–259. </w:t>
       </w:r>
-      <w:hyperlink r:id="rId63">
+      <w:hyperlink r:id="rId64">
         <w:r>
           <w:rPr>
             <w:rStyle w:val="Hyperlink"/>
@@ -5141,8 +5013,8 @@
       <w:pPr>
         <w:pStyle w:val="Bibliography"/>
       </w:pPr>
-      <w:bookmarkStart w:id="53" w:name="ref-vaudo2015"/>
-      <w:bookmarkEnd w:id="52"/>
+      <w:bookmarkStart w:id="54" w:name="ref-vaudo2015"/>
+      <w:bookmarkEnd w:id="53"/>
       <w:r>
         <w:t xml:space="preserve">Vaudo, A. D. (2015). Bee nutrition and floral resource restoration. </w:t>
       </w:r>
@@ -5166,7 +5038,7 @@
       <w:r>
         <w:t xml:space="preserve">, 133–141. </w:t>
       </w:r>
-      <w:hyperlink r:id="rId64">
+      <w:hyperlink r:id="rId65">
         <w:r>
           <w:rPr>
             <w:rStyle w:val="Hyperlink"/>
@@ -5179,13 +5051,13 @@
       <w:pPr>
         <w:pStyle w:val="Bibliography"/>
       </w:pPr>
-      <w:bookmarkStart w:id="54" w:name="ref-wood2022"/>
-      <w:bookmarkEnd w:id="53"/>
-      <w:r>
-        <w:t>Wood, T. J., Vanderplanck, M., Vastrade, M., Vaudo, A. D., &amp; Michez, D. (2022). Trees for bees: could woody plant pollen be used as a consistent resource in bee-focused agri-environment sche</w:t>
-      </w:r>
-      <w:r>
-        <w:t xml:space="preserve">mes? </w:t>
+      <w:bookmarkStart w:id="55" w:name="ref-wood2022"/>
+      <w:bookmarkEnd w:id="54"/>
+      <w:r>
+        <w:t>Wood, T. J., Vanderplanck, M., Vastrade, M., Vaudo, A. D., &amp; Michez, D. (2022). Trees for bees: could woody plant pollen be used as a consistent resource in bee-foc</w:t>
+      </w:r>
+      <w:r>
+        <w:t xml:space="preserve">used agri-environment schemes? </w:t>
       </w:r>
       <w:r>
         <w:rPr>
@@ -5207,7 +5079,7 @@
       <w:r>
         <w:t xml:space="preserve">(3), 361. </w:t>
       </w:r>
-      <w:hyperlink r:id="rId65">
+      <w:hyperlink r:id="rId66">
         <w:r>
           <w:rPr>
             <w:rStyle w:val="Hyperlink"/>
@@ -5220,16 +5092,16 @@
       <w:pPr>
         <w:pStyle w:val="Bibliography"/>
       </w:pPr>
-      <w:bookmarkStart w:id="55" w:name="ref-woodcock2019"/>
-      <w:bookmarkEnd w:id="54"/>
-      <w:r>
-        <w:t>Woodcock, B. A., Garratt, M. P. D., Powney, G. D., Shaw, R. F., Osborne, J. L., Soroka, J., Lindström, S.</w:t>
-      </w:r>
-      <w:r>
-        <w:t xml:space="preserve"> a. M., Stanley, D., Ouvrard, P., Edwards, M. E., Jauker, F., McCracken, M. E., Zou, Y., Potts, S. G., Rundlöf, M., Noriega, J. A., Greenop, A., Smith, H. G., Bommarco, R., … Pywell, R. F. (2019). Meta-analysis reveals that pollinator functional diversity </w:t>
-      </w:r>
-      <w:r>
-        <w:t xml:space="preserve">and abundance enhance crop pollination and yield. </w:t>
+      <w:bookmarkStart w:id="56" w:name="ref-woodcock2019"/>
+      <w:bookmarkEnd w:id="55"/>
+      <w:r>
+        <w:t>Woodcock, B. A., Garratt, M. P. D., Powney, G. D., Shaw, R. F., Osborne, J. L.,</w:t>
+      </w:r>
+      <w:r>
+        <w:t xml:space="preserve"> Soroka, J., Lindström, S. a. M., Stanley, D., Ouvrard, P., Edwards, M. E., Jauker, F., McCracken, M. E., Zou, Y., Potts, S. G., Rundlöf, M., Noriega, J. A., Greenop, A., Smith, H. G., Bommarco, R., … Pywell, R. F. (2019). Meta-analysis reveals that pollin</w:t>
+      </w:r>
+      <w:r>
+        <w:t xml:space="preserve">ator functional diversity and abundance enhance crop pollination and yield. </w:t>
       </w:r>
       <w:r>
         <w:rPr>
@@ -5251,7 +5123,7 @@
       <w:r>
         <w:t xml:space="preserve">(1), 1481. </w:t>
       </w:r>
-      <w:hyperlink r:id="rId66">
+      <w:hyperlink r:id="rId67">
         <w:r>
           <w:rPr>
             <w:rStyle w:val="Hyperlink"/>
@@ -5260,7 +5132,7 @@
         </w:r>
       </w:hyperlink>
       <w:bookmarkEnd w:id="1"/>
-      <w:bookmarkEnd w:id="55"/>
+      <w:bookmarkEnd w:id="56"/>
     </w:p>
     <w:sectPr>
       <w:footnotePr>
@@ -5268,9 +5140,7 @@
       </w:footnotePr>
       <w:pgSz w:w="12240" w:h="15840"/>
       <w:pgMar w:top="1440" w:right="1440" w:bottom="1440" w:left="1440" w:header="720" w:footer="720" w:gutter="0"/>
-      <w:lnNumType w:countBy="1" w:restart="continuous"/>
       <w:cols w:space="720"/>
-      <w:docGrid w:linePitch="326"/>
     </w:sectPr>
   </w:body>
 </w:document>
@@ -5281,7 +5151,7 @@
   <w:abstractNum w:abstractNumId="0" w15:restartNumberingAfterBreak="0">
     <w:nsid w:val="0000A990"/>
     <w:multiLevelType w:val="multilevel"/>
-    <w:tmpl w:val="174ADD78"/>
+    <w:tmpl w:val="BE2AF5C8"/>
     <w:lvl w:ilvl="0">
       <w:numFmt w:val="bullet"/>
       <w:lvlText w:val=" "/>
@@ -6687,13 +6557,6 @@
       <w:shd w:val="clear" w:color="auto" w:fill="F1F3F5"/>
     </w:rPr>
   </w:style>
-  <w:style w:type="character" w:styleId="LineNumber">
-    <w:name w:val="line number"/>
-    <w:basedOn w:val="DefaultParagraphFont"/>
-    <w:semiHidden/>
-    <w:unhideWhenUsed/>
-    <w:rsid w:val="001B3553"/>
-  </w:style>
 </w:styles>
 </file>
 

</xml_diff>